<commit_message>
Documentacion del LocalDateTime (fechas)
</commit_message>
<xml_diff>
--- a/doc/doctecnica/SPL.docx
+++ b/doc/doctecnica/SPL.docx
@@ -16408,14 +16408,12 @@
         </w:rPr>
         <w:t xml:space="preserve">Imagen 72. </w:t>
       </w:r>
-      <w:proofErr w:type="spellStart"/>
-      <w:r>
-        <w:rPr>
-          <w:b/>
-        </w:rPr>
-        <w:t>Metodo</w:t>
-      </w:r>
-      <w:proofErr w:type="spellEnd"/>
+      <w:r>
+        <w:rPr>
+          <w:b/>
+        </w:rPr>
+        <w:t>Método</w:t>
+      </w:r>
       <w:r>
         <w:rPr>
           <w:b/>
@@ -20007,1641 +20005,40 @@
     </w:p>
     <w:p>
       <w:pPr>
-        <w:jc w:val="both"/>
-      </w:pPr>
-    </w:p>
-    <w:p>
-      <w:pPr>
-        <w:jc w:val="both"/>
-      </w:pPr>
-    </w:p>
-    <w:p>
-      <w:pPr>
-        <w:jc w:val="both"/>
-      </w:pPr>
-    </w:p>
-    <w:p>
-      <w:pPr>
-        <w:jc w:val="both"/>
-      </w:pPr>
-    </w:p>
-    <w:p>
-      <w:pPr>
-        <w:jc w:val="both"/>
-      </w:pPr>
-    </w:p>
-    <w:p>
-      <w:pPr>
-        <w:jc w:val="both"/>
-      </w:pPr>
-    </w:p>
-    <w:p>
-      <w:pPr>
-        <w:jc w:val="both"/>
-      </w:pPr>
-    </w:p>
-    <w:p>
-      <w:pPr>
-        <w:jc w:val="both"/>
-      </w:pPr>
-    </w:p>
-    <w:p>
-      <w:pPr>
-        <w:jc w:val="both"/>
-      </w:pPr>
-      <w:r>
-        <w:lastRenderedPageBreak/>
-        <w:t>Que les parece un “</w:t>
-      </w:r>
-      <w:r>
-        <w:rPr>
-          <w:b/>
-        </w:rPr>
-        <w:t>Que aprendimos en total</w:t>
-      </w:r>
-      <w:r>
-        <w:t>” (</w:t>
+        <w:pStyle w:val="Ttulo3"/>
+      </w:pPr>
+      <w:r>
+        <w:t>Fechas</w:t>
+      </w:r>
+    </w:p>
+    <w:p/>
+    <w:p>
+      <w:r>
+        <w:t xml:space="preserve">Vamos a hablar de las fechas de una manera </w:t>
       </w:r>
       <w:proofErr w:type="spellStart"/>
-      <w:r>
-        <w:t>siiii</w:t>
+      <w:proofErr w:type="gramStart"/>
+      <w:r>
+        <w:t>mas</w:t>
       </w:r>
       <w:proofErr w:type="spellEnd"/>
-      <w:r>
-        <w:t>)</w:t>
-      </w:r>
-    </w:p>
-    <w:p>
-      <w:pPr>
-        <w:pStyle w:val="Ttulo1"/>
-      </w:pPr>
-      <w:proofErr w:type="gramStart"/>
-      <w:r>
-        <w:t>¿</w:t>
-      </w:r>
       <w:proofErr w:type="gramEnd"/>
       <w:r>
-        <w:t>Perfecto! Que fue TODO lo que aprendimos</w:t>
-      </w:r>
-      <w:proofErr w:type="gramStart"/>
-      <w:r>
-        <w:t>?</w:t>
-      </w:r>
-      <w:proofErr w:type="gramEnd"/>
-    </w:p>
-    <w:p>
-      <w:pPr>
-        <w:jc w:val="both"/>
-      </w:pPr>
-    </w:p>
-    <w:p>
-      <w:pPr>
-        <w:pStyle w:val="Prrafodelista"/>
-        <w:numPr>
-          <w:ilvl w:val="0"/>
-          <w:numId w:val="22"/>
-        </w:numPr>
-        <w:jc w:val="both"/>
-        <w:rPr>
-          <w:b/>
-        </w:rPr>
-      </w:pPr>
-      <w:r>
-        <w:rPr>
-          <w:b/>
-        </w:rPr>
-        <w:t>Anotaciones</w:t>
-      </w:r>
-    </w:p>
-    <w:p>
-      <w:pPr>
-        <w:pStyle w:val="Prrafodelista"/>
-        <w:numPr>
-          <w:ilvl w:val="0"/>
-          <w:numId w:val="25"/>
-        </w:numPr>
-        <w:jc w:val="both"/>
-        <w:rPr>
-          <w:b/>
-          <w:shd w:val="clear" w:color="auto" w:fill="FFFFFF"/>
-        </w:rPr>
-      </w:pPr>
-      <w:r>
-        <w:rPr>
-          <w:b/>
-          <w:shd w:val="clear" w:color="auto" w:fill="FFFFFF"/>
-        </w:rPr>
-        <w:t xml:space="preserve">Metadatos: </w:t>
-      </w:r>
-      <w:r>
-        <w:rPr>
-          <w:shd w:val="clear" w:color="auto" w:fill="FFFFFF"/>
-        </w:rPr>
-        <w:t>Son datos que describen otros datos</w:t>
-      </w:r>
-    </w:p>
-    <w:p>
-      <w:pPr>
-        <w:pStyle w:val="Prrafodelista"/>
-        <w:numPr>
-          <w:ilvl w:val="0"/>
-          <w:numId w:val="25"/>
-        </w:numPr>
-        <w:jc w:val="both"/>
-        <w:rPr>
-          <w:b/>
-          <w:shd w:val="clear" w:color="auto" w:fill="FFFFFF"/>
-        </w:rPr>
-      </w:pPr>
-      <w:r>
-        <w:rPr>
-          <w:b/>
-          <w:shd w:val="clear" w:color="auto" w:fill="FFFFFF"/>
-        </w:rPr>
-        <w:t xml:space="preserve">Anotación: </w:t>
-      </w:r>
-      <w:r>
-        <w:rPr>
-          <w:shd w:val="clear" w:color="auto" w:fill="FFFFFF"/>
-        </w:rPr>
-        <w:t>Es una forma de añadir metadatos al código fuente </w:t>
-      </w:r>
-    </w:p>
-    <w:p>
-      <w:pPr>
-        <w:pStyle w:val="Prrafodelista"/>
-        <w:numPr>
-          <w:ilvl w:val="0"/>
-          <w:numId w:val="22"/>
-        </w:numPr>
-        <w:jc w:val="both"/>
-        <w:rPr>
-          <w:b/>
-          <w:shd w:val="clear" w:color="auto" w:fill="FFFFFF"/>
-        </w:rPr>
-      </w:pPr>
-      <w:r>
-        <w:rPr>
-          <w:b/>
-          <w:shd w:val="clear" w:color="auto" w:fill="FFFFFF"/>
-        </w:rPr>
-        <w:t>Conexión</w:t>
-      </w:r>
-    </w:p>
-    <w:p>
-      <w:pPr>
-        <w:pStyle w:val="Prrafodelista"/>
-        <w:numPr>
-          <w:ilvl w:val="1"/>
-          <w:numId w:val="27"/>
-        </w:numPr>
-        <w:jc w:val="both"/>
-        <w:rPr>
-          <w:b/>
-        </w:rPr>
-      </w:pPr>
-      <w:r>
-        <w:rPr>
-          <w:b/>
-        </w:rPr>
-        <w:t>D</w:t>
-      </w:r>
-      <w:r>
-        <w:rPr>
-          <w:b/>
-        </w:rPr>
-        <w:t>S</w:t>
-      </w:r>
-      <w:r>
-        <w:rPr>
-          <w:b/>
-        </w:rPr>
-        <w:t>N</w:t>
-      </w:r>
-      <w:r>
-        <w:rPr>
-          <w:b/>
-        </w:rPr>
-        <w:t xml:space="preserve">, </w:t>
-      </w:r>
-      <w:r>
-        <w:t>fuente de datos configurada para gestionar la conexión a una base de datos</w:t>
-      </w:r>
-    </w:p>
-    <w:p>
-      <w:pPr>
-        <w:pStyle w:val="Prrafodelista"/>
-        <w:numPr>
-          <w:ilvl w:val="1"/>
-          <w:numId w:val="27"/>
-        </w:numPr>
-        <w:jc w:val="both"/>
-      </w:pPr>
-      <w:r>
-        <w:rPr>
-          <w:b/>
-        </w:rPr>
-        <w:t xml:space="preserve">Patrón builder: </w:t>
-      </w:r>
-      <w:r>
-        <w:t>Es usado para permitir la creación de una variedad de objetos complejos desde un objeto fuente</w:t>
-      </w:r>
-      <w:r>
-        <w:t>.</w:t>
-      </w:r>
-    </w:p>
-    <w:p>
-      <w:pPr>
-        <w:pStyle w:val="Prrafodelista"/>
-        <w:numPr>
-          <w:ilvl w:val="1"/>
-          <w:numId w:val="27"/>
-        </w:numPr>
-        <w:jc w:val="both"/>
-      </w:pPr>
-      <w:r>
-        <w:rPr>
-          <w:b/>
-        </w:rPr>
-        <w:t>Conexión:</w:t>
-      </w:r>
-      <w:r>
-        <w:t xml:space="preserve"> </w:t>
-      </w:r>
-      <w:r>
-        <w:t>es el enlace que se establece entre el emisor y el receptor a través del que se envía el mensaje.</w:t>
-      </w:r>
-      <w:r>
-        <w:rPr>
-          <w:rFonts w:ascii="Arial" w:hAnsi="Arial" w:cs="Arial"/>
-          <w:color w:val="222222"/>
-          <w:sz w:val="21"/>
-          <w:szCs w:val="21"/>
-          <w:shd w:val="clear" w:color="auto" w:fill="FFFFFF"/>
-        </w:rPr>
-        <w:t> </w:t>
-      </w:r>
-    </w:p>
-    <w:p>
-      <w:pPr>
-        <w:pStyle w:val="Prrafodelista"/>
-        <w:numPr>
-          <w:ilvl w:val="0"/>
-          <w:numId w:val="22"/>
-        </w:numPr>
-        <w:jc w:val="both"/>
-        <w:rPr>
-          <w:b/>
-        </w:rPr>
-      </w:pPr>
-      <w:r>
-        <w:rPr>
-          <w:b/>
-        </w:rPr>
-        <w:t>Enum</w:t>
-      </w:r>
-    </w:p>
-    <w:p>
-      <w:pPr>
-        <w:pStyle w:val="Prrafodelista"/>
-        <w:numPr>
-          <w:ilvl w:val="1"/>
-          <w:numId w:val="28"/>
-        </w:numPr>
-        <w:jc w:val="both"/>
-        <w:rPr>
-          <w:b/>
-        </w:rPr>
-      </w:pPr>
-      <w:r>
-        <w:rPr>
-          <w:b/>
-        </w:rPr>
-        <w:t>ENUM</w:t>
-      </w:r>
-      <w:r>
-        <w:t xml:space="preserve">:  </w:t>
-      </w:r>
-      <w:r>
-        <w:rPr>
-          <w:shd w:val="clear" w:color="auto" w:fill="FFFFFF"/>
-        </w:rPr>
-        <w:t> proporciona una manera eficaz de definir un conjunto de constantes enteras con nombre que se pueden asignar a una variable.</w:t>
-      </w:r>
-    </w:p>
-    <w:p>
-      <w:pPr>
-        <w:pStyle w:val="Prrafodelista"/>
-        <w:numPr>
-          <w:ilvl w:val="1"/>
-          <w:numId w:val="28"/>
-        </w:numPr>
-        <w:jc w:val="both"/>
-      </w:pPr>
-      <w:r>
-        <w:rPr>
-          <w:shd w:val="clear" w:color="auto" w:fill="FFFFFF"/>
-        </w:rPr>
-        <w:t>Los enum pueden ser usados como metadatos, como puntos de referencia para tratar comportamientos.</w:t>
-      </w:r>
-    </w:p>
-    <w:p>
-      <w:pPr>
-        <w:pStyle w:val="Prrafodelista"/>
-        <w:numPr>
-          <w:ilvl w:val="0"/>
-          <w:numId w:val="22"/>
-        </w:numPr>
-        <w:jc w:val="both"/>
-        <w:rPr>
-          <w:b/>
-        </w:rPr>
-      </w:pPr>
-      <w:r>
-        <w:rPr>
-          <w:b/>
-        </w:rPr>
-        <w:t>Excepciones</w:t>
-      </w:r>
-    </w:p>
-    <w:p>
-      <w:pPr>
-        <w:pStyle w:val="Prrafodelista"/>
-        <w:numPr>
-          <w:ilvl w:val="1"/>
-          <w:numId w:val="29"/>
-        </w:numPr>
-        <w:jc w:val="both"/>
-      </w:pPr>
-      <w:r>
-        <w:rPr>
-          <w:b/>
-        </w:rPr>
-        <w:t xml:space="preserve">Excepciones: </w:t>
-      </w:r>
-      <w:r>
-        <w:t>Algo fuera de lo común en el flujo normal y correcto de nuestro algoritmo.</w:t>
-      </w:r>
-    </w:p>
-    <w:p>
-      <w:pPr>
-        <w:pStyle w:val="Prrafodelista"/>
-        <w:numPr>
-          <w:ilvl w:val="0"/>
-          <w:numId w:val="22"/>
-        </w:numPr>
-        <w:jc w:val="both"/>
-        <w:rPr>
-          <w:b/>
-        </w:rPr>
-      </w:pPr>
-      <w:r>
-        <w:rPr>
-          <w:b/>
-        </w:rPr>
-        <w:t>Seguridad</w:t>
-      </w:r>
-    </w:p>
-    <w:p>
-      <w:pPr>
-        <w:pStyle w:val="Prrafodelista"/>
-        <w:numPr>
-          <w:ilvl w:val="1"/>
-          <w:numId w:val="30"/>
-        </w:numPr>
-        <w:jc w:val="both"/>
-        <w:rPr>
-          <w:shd w:val="clear" w:color="auto" w:fill="FFFFFF"/>
-        </w:rPr>
-      </w:pPr>
-      <w:r>
-        <w:rPr>
-          <w:b/>
-        </w:rPr>
-        <w:t>Seguridad</w:t>
-      </w:r>
-      <w:r>
-        <w:t xml:space="preserve">: </w:t>
-      </w:r>
-      <w:r>
-        <w:rPr>
-          <w:shd w:val="clear" w:color="auto" w:fill="FFFFFF"/>
-        </w:rPr>
-        <w:t>confianza.</w:t>
-      </w:r>
-    </w:p>
-    <w:p>
-      <w:pPr>
-        <w:pStyle w:val="Prrafodelista"/>
-        <w:numPr>
-          <w:ilvl w:val="1"/>
-          <w:numId w:val="30"/>
-        </w:numPr>
-        <w:jc w:val="both"/>
-        <w:rPr>
-          <w:shd w:val="clear" w:color="auto" w:fill="FFFFFF"/>
-        </w:rPr>
-      </w:pPr>
-      <w:r>
-        <w:rPr>
-          <w:b/>
-          <w:shd w:val="clear" w:color="auto" w:fill="FFFFFF"/>
-        </w:rPr>
-        <w:t>Token</w:t>
-      </w:r>
-      <w:r>
-        <w:rPr>
-          <w:shd w:val="clear" w:color="auto" w:fill="FFFFFF"/>
-        </w:rPr>
-        <w:t>: una unidad de valor la cual permite llevar la identidad digital de la persona.</w:t>
-      </w:r>
-    </w:p>
-    <w:p>
-      <w:pPr>
-        <w:pStyle w:val="Prrafodelista"/>
-        <w:numPr>
-          <w:ilvl w:val="0"/>
-          <w:numId w:val="22"/>
-        </w:numPr>
-        <w:jc w:val="both"/>
-        <w:rPr>
-          <w:b/>
-          <w:shd w:val="clear" w:color="auto" w:fill="FFFFFF"/>
-        </w:rPr>
-      </w:pPr>
-      <w:r>
-        <w:rPr>
-          <w:b/>
-          <w:shd w:val="clear" w:color="auto" w:fill="FFFFFF"/>
-        </w:rPr>
-        <w:t>TO</w:t>
-      </w:r>
-    </w:p>
-    <w:p>
-      <w:pPr>
-        <w:pStyle w:val="Prrafodelista"/>
-        <w:numPr>
-          <w:ilvl w:val="1"/>
-          <w:numId w:val="31"/>
-        </w:numPr>
-        <w:jc w:val="both"/>
-      </w:pPr>
-      <w:r>
-        <w:rPr>
-          <w:b/>
-        </w:rPr>
-        <w:t>transfer object</w:t>
-      </w:r>
-      <w:r>
-        <w:t xml:space="preserve">: </w:t>
-      </w:r>
-      <w:r>
-        <w:rPr>
-          <w:shd w:val="clear" w:color="auto" w:fill="FFFFFF"/>
-        </w:rPr>
-        <w:t>es un objeto que transporta Información entre procesos.</w:t>
-      </w:r>
-    </w:p>
-    <w:p>
-      <w:pPr>
-        <w:pStyle w:val="Prrafodelista"/>
-        <w:numPr>
-          <w:ilvl w:val="1"/>
-          <w:numId w:val="31"/>
-        </w:numPr>
-        <w:jc w:val="both"/>
-      </w:pPr>
-      <w:r>
-        <w:rPr>
-          <w:b/>
-        </w:rPr>
-        <w:t>Entidades</w:t>
-      </w:r>
-      <w:r>
-        <w:t>:</w:t>
-      </w:r>
-      <w:r>
-        <w:t xml:space="preserve"> </w:t>
-      </w:r>
-      <w:r>
-        <w:t>es la representación de un objeto o concepto del mundo real que se describe en una base de datos.</w:t>
-      </w:r>
-    </w:p>
-    <w:p>
-      <w:pPr>
-        <w:pStyle w:val="Prrafodelista"/>
-        <w:numPr>
-          <w:ilvl w:val="0"/>
-          <w:numId w:val="22"/>
-        </w:numPr>
-        <w:jc w:val="both"/>
-        <w:rPr>
-          <w:b/>
-        </w:rPr>
-      </w:pPr>
-      <w:r>
-        <w:rPr>
-          <w:b/>
-        </w:rPr>
-        <w:t>Unidad persistencia</w:t>
-      </w:r>
-    </w:p>
-    <w:p>
-      <w:pPr>
-        <w:pStyle w:val="Prrafodelista"/>
-        <w:numPr>
-          <w:ilvl w:val="0"/>
-          <w:numId w:val="26"/>
-        </w:numPr>
-        <w:jc w:val="both"/>
-      </w:pPr>
-      <w:r>
-        <w:rPr>
-          <w:b/>
-        </w:rPr>
-        <w:t>Unidad de persistencia en JPA</w:t>
-      </w:r>
-      <w:r>
-        <w:t xml:space="preserve">: </w:t>
-      </w:r>
-      <w:r>
-        <w:t>Representa un conjunto de entidades que pueden ser mapeadas a una base de datos, así como la información necesaria para que la aplicación JPA pueda acceder a dicha base de datos</w:t>
-      </w:r>
-      <w:r>
-        <w:t>.</w:t>
-      </w:r>
-    </w:p>
-    <w:p>
-      <w:pPr>
-        <w:pStyle w:val="Prrafodelista"/>
-        <w:numPr>
-          <w:ilvl w:val="0"/>
-          <w:numId w:val="26"/>
-        </w:numPr>
-        <w:jc w:val="both"/>
-      </w:pPr>
-      <w:r>
-        <w:rPr>
-          <w:b/>
-        </w:rPr>
-        <w:t xml:space="preserve">Unidad de persistencia en SPL: </w:t>
-      </w:r>
-      <w:r>
-        <w:t>Representa un conjunto de métodos y rutinas que nos permite interactuar directamente con la base de datos.</w:t>
-      </w:r>
-    </w:p>
-    <w:p>
-      <w:pPr>
-        <w:pStyle w:val="Prrafodelista"/>
-        <w:numPr>
-          <w:ilvl w:val="0"/>
-          <w:numId w:val="26"/>
-        </w:numPr>
-        <w:jc w:val="both"/>
-        <w:rPr>
-          <w:b/>
-        </w:rPr>
-      </w:pPr>
-      <w:r>
-        <w:rPr>
-          <w:b/>
-        </w:rPr>
-        <w:t xml:space="preserve">JPA: </w:t>
-      </w:r>
-      <w:r>
-        <w:t>un framework del lenguaje de programación Java que maneja datos relacionales en aplicaciones usando la Plataforma Java en sus ediciones Standard</w:t>
-      </w:r>
-      <w:r>
-        <w:t xml:space="preserve"> Y </w:t>
-      </w:r>
-      <w:proofErr w:type="spellStart"/>
-      <w:r>
-        <w:t>enterprise</w:t>
-      </w:r>
-      <w:proofErr w:type="spellEnd"/>
-      <w:r>
-        <w:t>.</w:t>
-      </w:r>
-    </w:p>
-    <w:p>
-      <w:pPr>
-        <w:pStyle w:val="Prrafodelista"/>
-        <w:numPr>
-          <w:ilvl w:val="0"/>
-          <w:numId w:val="26"/>
-        </w:numPr>
-        <w:jc w:val="both"/>
-      </w:pPr>
-      <w:r>
-        <w:rPr>
-          <w:b/>
-        </w:rPr>
-        <w:t xml:space="preserve">API: </w:t>
-      </w:r>
-      <w:r>
-        <w:t>E</w:t>
-      </w:r>
-      <w:r>
-        <w:t>s un conjunto de subrutinas, funciones y procedimientos (o métodos, en la programación orientada a objetos) que ofrece cierta biblioteca para ser utilizado por otro software como una capa de abstracción.</w:t>
-      </w:r>
-    </w:p>
-    <w:p>
-      <w:pPr>
-        <w:pStyle w:val="Prrafodelista"/>
-        <w:numPr>
-          <w:ilvl w:val="0"/>
-          <w:numId w:val="22"/>
-        </w:numPr>
-        <w:jc w:val="both"/>
-        <w:rPr>
-          <w:b/>
-        </w:rPr>
-      </w:pPr>
-      <w:r>
-        <w:rPr>
-          <w:b/>
-        </w:rPr>
-        <w:lastRenderedPageBreak/>
-        <w:t>Utilidades</w:t>
-      </w:r>
-    </w:p>
-    <w:p>
-      <w:pPr>
-        <w:pStyle w:val="Prrafodelista"/>
-        <w:numPr>
-          <w:ilvl w:val="1"/>
-          <w:numId w:val="32"/>
-        </w:numPr>
-        <w:jc w:val="both"/>
-        <w:rPr>
-          <w:b/>
-        </w:rPr>
-      </w:pPr>
-      <w:r>
-        <w:rPr>
-          <w:b/>
-        </w:rPr>
-        <w:t>Concurrencia:</w:t>
-      </w:r>
-      <w:r>
-        <w:rPr>
-          <w:b/>
-        </w:rPr>
-        <w:t xml:space="preserve"> </w:t>
-      </w:r>
-      <w:r>
-        <w:t>es una propiedad de los sistemas en la cual los procesos de un cómputo se hacen simultáneamente, y pueden interactuar entre ellos.</w:t>
-      </w:r>
-    </w:p>
-    <w:p>
-      <w:pPr>
-        <w:pStyle w:val="Prrafodelista"/>
-        <w:numPr>
-          <w:ilvl w:val="1"/>
-          <w:numId w:val="32"/>
-        </w:numPr>
-        <w:jc w:val="both"/>
-        <w:rPr>
-          <w:b/>
-        </w:rPr>
-      </w:pPr>
-      <w:r>
-        <w:rPr>
-          <w:b/>
-        </w:rPr>
-        <w:t xml:space="preserve">Introspección: </w:t>
-      </w:r>
-      <w:r>
-        <w:t>capacidad de algunos </w:t>
-      </w:r>
-      <w:hyperlink r:id="rId122" w:tooltip="Lenguaje de programación" w:history="1">
-        <w:r>
-          <w:t>lenguaje de programación</w:t>
-        </w:r>
-      </w:hyperlink>
-      <w:r>
-        <w:t> </w:t>
-      </w:r>
-      <w:hyperlink r:id="rId123" w:tooltip="Programación orientada a objetos" w:history="1">
-        <w:r>
-          <w:t>orientado a objetos</w:t>
-        </w:r>
-      </w:hyperlink>
-      <w:r>
-        <w:t> de determinar el tipo de un </w:t>
-      </w:r>
-      <w:hyperlink r:id="rId124" w:tooltip="Objeto (programación)" w:history="1">
-        <w:r>
-          <w:t>objeto</w:t>
-        </w:r>
-      </w:hyperlink>
-      <w:r>
-        <w:t> en </w:t>
-      </w:r>
-      <w:hyperlink r:id="rId125" w:tooltip="Tiempo de ejecución" w:history="1">
-        <w:r>
-          <w:t>tiempo de ejecución</w:t>
-        </w:r>
-      </w:hyperlink>
-      <w:r>
-        <w:t>.</w:t>
-      </w:r>
-    </w:p>
-    <w:p>
-      <w:pPr>
-        <w:pStyle w:val="Prrafodelista"/>
-        <w:numPr>
-          <w:ilvl w:val="1"/>
-          <w:numId w:val="32"/>
-        </w:numPr>
-        <w:jc w:val="both"/>
-        <w:rPr>
-          <w:b/>
-        </w:rPr>
-      </w:pPr>
-      <w:r>
-        <w:rPr>
-          <w:b/>
-        </w:rPr>
-        <w:t xml:space="preserve">Clase abstracta: </w:t>
-      </w:r>
-      <w:r>
-        <w:t>Este Tipo de Clases nos permiten crear “método generales”</w:t>
-      </w:r>
-      <w:r>
-        <w:t>.</w:t>
-      </w:r>
-    </w:p>
-    <w:p>
-      <w:pPr>
-        <w:pStyle w:val="Prrafodelista"/>
-        <w:numPr>
-          <w:ilvl w:val="1"/>
-          <w:numId w:val="32"/>
-        </w:numPr>
-        <w:jc w:val="both"/>
-        <w:rPr>
-          <w:b/>
-        </w:rPr>
-      </w:pPr>
-      <w:r>
-        <w:rPr>
-          <w:b/>
-        </w:rPr>
-        <w:t xml:space="preserve">Java.lang.reflect: </w:t>
-      </w:r>
-      <w:r>
-        <w:t>Paquete</w:t>
-      </w:r>
-      <w:r>
-        <w:t xml:space="preserve"> en java que provee clases e interfaces que obtienen en tiempo de ejecución características propias de los objetos.</w:t>
-      </w:r>
-    </w:p>
-    <w:p>
-      <w:pPr>
-        <w:pStyle w:val="Prrafodelista"/>
-        <w:numPr>
-          <w:ilvl w:val="1"/>
-          <w:numId w:val="32"/>
-        </w:numPr>
-        <w:jc w:val="both"/>
-        <w:rPr>
-          <w:b/>
-        </w:rPr>
-      </w:pPr>
-      <w:r>
-        <w:rPr>
-          <w:b/>
-        </w:rPr>
-        <w:t xml:space="preserve">Singleton: </w:t>
-      </w:r>
-      <w:r>
-        <w:t>instancia única es un patrón de diseño que permite restringir la creación de objetos pertenecientes a una clase o el valor de un tipo a un único objeto. Su intención consiste en garantizar que una clase sólo tenga una instancia y proporcionar un punto de acceso global a ella.</w:t>
-      </w:r>
-    </w:p>
-    <w:p>
-      <w:pPr>
-        <w:ind w:left="1080"/>
-        <w:jc w:val="both"/>
-        <w:rPr>
-          <w:b/>
-        </w:rPr>
-      </w:pPr>
-    </w:p>
-    <w:p>
-      <w:pPr>
-        <w:pStyle w:val="Prrafodelista"/>
-        <w:numPr>
-          <w:ilvl w:val="0"/>
-          <w:numId w:val="22"/>
-        </w:numPr>
-        <w:jc w:val="both"/>
-        <w:rPr>
-          <w:b/>
-        </w:rPr>
-      </w:pPr>
-      <w:r>
-        <w:rPr>
-          <w:b/>
-        </w:rPr>
-        <w:t>Constantes</w:t>
-      </w:r>
-    </w:p>
-    <w:p>
-      <w:pPr>
-        <w:pStyle w:val="Prrafodelista"/>
-        <w:numPr>
-          <w:ilvl w:val="1"/>
-          <w:numId w:val="33"/>
-        </w:numPr>
-        <w:jc w:val="both"/>
-        <w:rPr>
-          <w:shd w:val="clear" w:color="auto" w:fill="FFFFFF"/>
-        </w:rPr>
-      </w:pPr>
-      <w:r>
-        <w:rPr>
-          <w:b/>
-        </w:rPr>
-        <w:t>Constante:</w:t>
-      </w:r>
-      <w:r>
-        <w:t xml:space="preserve"> E</w:t>
-      </w:r>
-      <w:r>
-        <w:rPr>
-          <w:shd w:val="clear" w:color="auto" w:fill="FFFFFF"/>
-        </w:rPr>
-        <w:t>s un valor que no puede ser alterado/modificado durante la ejecución de un programa, únicamente puede ser leído.</w:t>
-      </w:r>
-    </w:p>
-    <w:p>
-      <w:pPr>
-        <w:pStyle w:val="Prrafodelista"/>
-        <w:numPr>
-          <w:ilvl w:val="1"/>
-          <w:numId w:val="33"/>
-        </w:numPr>
-        <w:jc w:val="both"/>
-        <w:rPr>
-          <w:shd w:val="clear" w:color="auto" w:fill="FFFFFF"/>
-        </w:rPr>
-      </w:pPr>
-      <w:r>
-        <w:rPr>
-          <w:b/>
-          <w:shd w:val="clear" w:color="auto" w:fill="FFFFFF"/>
-        </w:rPr>
-        <w:t xml:space="preserve">Variables discretas: </w:t>
-      </w:r>
-      <w:r>
-        <w:t>es una variable que no puede tomar algunos valores dentro de un mínimo conjunto numerable, quiere decir, no acepta cualquier valor</w:t>
-      </w:r>
-      <w:r>
-        <w:t>, sea programáticamente o contextualmente.</w:t>
-      </w:r>
-    </w:p>
-    <w:p>
-      <w:pPr>
-        <w:pStyle w:val="Prrafodelista"/>
-        <w:numPr>
-          <w:ilvl w:val="1"/>
-          <w:numId w:val="33"/>
-        </w:numPr>
-        <w:jc w:val="both"/>
-        <w:rPr>
-          <w:shd w:val="clear" w:color="auto" w:fill="FFFFFF"/>
-        </w:rPr>
-      </w:pPr>
-      <w:r>
-        <w:rPr>
-          <w:b/>
-          <w:shd w:val="clear" w:color="auto" w:fill="FFFFFF"/>
-        </w:rPr>
-        <w:t>Expresiones regulares:</w:t>
-      </w:r>
-      <w:r>
-        <w:rPr>
-          <w:shd w:val="clear" w:color="auto" w:fill="FFFFFF"/>
-        </w:rPr>
-        <w:t xml:space="preserve"> </w:t>
-      </w:r>
-      <w:r>
-        <w:t>es una secuencia de </w:t>
-      </w:r>
-      <w:hyperlink r:id="rId126" w:tooltip="Carácter (tipo de dato)" w:history="1">
-        <w:r>
-          <w:t>caracteres</w:t>
-        </w:r>
-      </w:hyperlink>
-      <w:r>
-        <w:t> que forma un patrón de búsqueda, principalmente utilizada para la </w:t>
-      </w:r>
-      <w:hyperlink r:id="rId127" w:tooltip="Búsqueda de patrones" w:history="1">
-        <w:r>
-          <w:t>búsqueda de patrones</w:t>
-        </w:r>
-      </w:hyperlink>
-      <w:r>
-        <w:t> de cadenas de caracteres u operaciones de sustituciones</w:t>
-      </w:r>
-      <w:r>
-        <w:t>.</w:t>
-      </w:r>
-    </w:p>
-    <w:p>
-      <w:pPr>
-        <w:pStyle w:val="Prrafodelista"/>
-        <w:numPr>
-          <w:ilvl w:val="1"/>
-          <w:numId w:val="33"/>
-        </w:numPr>
-        <w:jc w:val="both"/>
-        <w:rPr>
-          <w:shd w:val="clear" w:color="auto" w:fill="FFFFFF"/>
-        </w:rPr>
-      </w:pPr>
-      <w:r>
-        <w:rPr>
-          <w:b/>
-          <w:shd w:val="clear" w:color="auto" w:fill="FFFFFF"/>
-        </w:rPr>
-        <w:t>SQL:</w:t>
-      </w:r>
-      <w:r>
-        <w:rPr>
-          <w:shd w:val="clear" w:color="auto" w:fill="FFFFFF"/>
-        </w:rPr>
-        <w:t xml:space="preserve"> </w:t>
-      </w:r>
-      <w:r>
-        <w:t>es un lenguaje específico del dominio que da acceso a un sistema de gestión de bases de datos relacionales que permite especificar diversos tipos de operaciones en ellos.</w:t>
-      </w:r>
-    </w:p>
-    <w:p>
-      <w:pPr>
-        <w:pStyle w:val="Prrafodelista"/>
-        <w:numPr>
-          <w:ilvl w:val="0"/>
-          <w:numId w:val="22"/>
-        </w:numPr>
-        <w:jc w:val="both"/>
-        <w:rPr>
-          <w:b/>
-          <w:shd w:val="clear" w:color="auto" w:fill="FFFFFF"/>
-        </w:rPr>
-      </w:pPr>
-      <w:r>
-        <w:rPr>
-          <w:b/>
-          <w:shd w:val="clear" w:color="auto" w:fill="FFFFFF"/>
-        </w:rPr>
-        <w:t>XML</w:t>
-      </w:r>
-    </w:p>
-    <w:p>
-      <w:pPr>
-        <w:pStyle w:val="Prrafodelista"/>
-        <w:numPr>
-          <w:ilvl w:val="1"/>
-          <w:numId w:val="34"/>
-        </w:numPr>
-        <w:jc w:val="both"/>
-      </w:pPr>
-      <w:r>
-        <w:rPr>
-          <w:b/>
-        </w:rPr>
-        <w:t>XML:</w:t>
-      </w:r>
-      <w:r>
-        <w:t xml:space="preserve"> </w:t>
-      </w:r>
-      <w:r>
-        <w:t xml:space="preserve">es </w:t>
-      </w:r>
-      <w:proofErr w:type="gramStart"/>
-      <w:r>
-        <w:t>un</w:t>
-      </w:r>
-      <w:proofErr w:type="gramEnd"/>
-      <w:r>
-        <w:t xml:space="preserve"> meta-lenguaje que permite definir lenguajes de marcas utilizado para almacenar datos en forma legible.</w:t>
-      </w:r>
-    </w:p>
-    <w:p>
-      <w:pPr>
-        <w:pStyle w:val="Prrafodelista"/>
-        <w:numPr>
-          <w:ilvl w:val="1"/>
-          <w:numId w:val="34"/>
-        </w:numPr>
-        <w:jc w:val="both"/>
-        <w:rPr>
-          <w:b/>
-        </w:rPr>
-      </w:pPr>
-      <w:proofErr w:type="spellStart"/>
-      <w:r>
-        <w:rPr>
-          <w:b/>
-        </w:rPr>
-        <w:t>Commit</w:t>
-      </w:r>
-      <w:proofErr w:type="spellEnd"/>
-      <w:r>
-        <w:rPr>
-          <w:b/>
-        </w:rPr>
-        <w:t>:</w:t>
-      </w:r>
-      <w:r>
-        <w:rPr>
-          <w:b/>
-        </w:rPr>
-        <w:t xml:space="preserve"> </w:t>
-      </w:r>
-      <w:r>
-        <w:t>Confirmación de una transacción.</w:t>
-      </w:r>
-    </w:p>
-    <w:p>
-      <w:pPr>
-        <w:pStyle w:val="Prrafodelista"/>
-        <w:numPr>
-          <w:ilvl w:val="1"/>
-          <w:numId w:val="34"/>
-        </w:numPr>
-        <w:jc w:val="both"/>
-      </w:pPr>
-      <w:r>
-        <w:rPr>
-          <w:b/>
-        </w:rPr>
-        <w:t>Log:</w:t>
-      </w:r>
-      <w:r>
-        <w:t xml:space="preserve"> se usa el término log, historial de log o registro a la grabación secuencial en un archivo o en una base de datos de todos los acontecimientos (eventos o acciones) que afectan a un proceso particular (aplicación, actividad de una red informática, etc.). (</w:t>
-      </w:r>
-      <w:proofErr w:type="spellStart"/>
-      <w:r>
-        <w:t>Waooo</w:t>
-      </w:r>
-      <w:proofErr w:type="spellEnd"/>
-      <w:r>
-        <w:t>, me gustan esas definiciones</w:t>
-      </w:r>
-      <w:proofErr w:type="gramStart"/>
-      <w:r>
-        <w:t>!</w:t>
-      </w:r>
-      <w:proofErr w:type="gramEnd"/>
-      <w:r>
-        <w:t>)</w:t>
-      </w:r>
-      <w:r>
-        <w:t>.</w:t>
-      </w:r>
-    </w:p>
-    <w:p>
-      <w:pPr>
-        <w:pStyle w:val="Prrafodelista"/>
-        <w:numPr>
-          <w:ilvl w:val="1"/>
-          <w:numId w:val="34"/>
-        </w:numPr>
-        <w:jc w:val="both"/>
-        <w:rPr>
-          <w:b/>
-        </w:rPr>
-      </w:pPr>
-      <w:r>
-        <w:rPr>
-          <w:b/>
-        </w:rPr>
-        <w:t>Default:</w:t>
-      </w:r>
-      <w:r>
-        <w:rPr>
-          <w:b/>
-        </w:rPr>
-        <w:t xml:space="preserve"> </w:t>
-      </w:r>
-      <w:r>
-        <w:t>es una palabra de origen anglosajón que literalmente quiere decir o alude a hacer algo por defecto o de manera predeterminada</w:t>
-      </w:r>
-      <w:r>
-        <w:t>.</w:t>
-      </w:r>
-    </w:p>
-    <w:p>
-      <w:pPr>
-        <w:pStyle w:val="Prrafodelista"/>
-        <w:numPr>
-          <w:ilvl w:val="1"/>
-          <w:numId w:val="34"/>
-        </w:numPr>
-        <w:jc w:val="both"/>
-        <w:rPr>
-          <w:b/>
-        </w:rPr>
-      </w:pPr>
-      <w:r>
-        <w:rPr>
-          <w:b/>
-        </w:rPr>
-        <w:t xml:space="preserve">Nulo: </w:t>
-      </w:r>
-      <w:r>
-        <w:t>Inexistente, que no ocurre</w:t>
-      </w:r>
-      <w:r>
-        <w:rPr>
-          <w:rFonts w:ascii="Arial" w:hAnsi="Arial" w:cs="Arial"/>
-          <w:color w:val="222222"/>
-          <w:sz w:val="21"/>
-          <w:szCs w:val="21"/>
-          <w:shd w:val="clear" w:color="auto" w:fill="FFFFFF"/>
-        </w:rPr>
-        <w:t>.</w:t>
-      </w:r>
-    </w:p>
-    <w:p>
-      <w:pPr>
-        <w:pStyle w:val="Prrafodelista"/>
-        <w:numPr>
-          <w:ilvl w:val="1"/>
-          <w:numId w:val="34"/>
-        </w:numPr>
-        <w:jc w:val="both"/>
-        <w:rPr>
-          <w:b/>
-        </w:rPr>
-      </w:pPr>
-      <w:r>
-        <w:rPr>
-          <w:b/>
-        </w:rPr>
-        <w:t xml:space="preserve">Driver: </w:t>
-      </w:r>
-      <w:r>
-        <w:t>controlador de dispositivo, software realizado para controlar o simplemente conectarse un dispositivo ajeno.</w:t>
-      </w:r>
-    </w:p>
-    <w:p>
-      <w:pPr>
-        <w:pStyle w:val="Prrafodelista"/>
-        <w:numPr>
-          <w:ilvl w:val="1"/>
-          <w:numId w:val="34"/>
-        </w:numPr>
-        <w:jc w:val="both"/>
-        <w:rPr>
-          <w:b/>
-        </w:rPr>
-      </w:pPr>
-      <w:r>
-        <w:rPr>
-          <w:b/>
-        </w:rPr>
-        <w:t xml:space="preserve">Flag: </w:t>
-      </w:r>
-      <w:r>
-        <w:t>se refiere a uno o más bits que se utilizan para almacenar un valor binario o código que tiene asignado un significado.</w:t>
-      </w:r>
-    </w:p>
-    <w:p>
-      <w:pPr>
-        <w:jc w:val="both"/>
-        <w:rPr>
-          <w:sz w:val="72"/>
-          <w:szCs w:val="72"/>
-        </w:rPr>
-      </w:pPr>
-      <w:r>
-        <w:rPr>
-          <w:sz w:val="72"/>
-          <w:szCs w:val="72"/>
-        </w:rPr>
-        <w:lastRenderedPageBreak/>
-        <w:t>FIN TEORICO</w:t>
-      </w:r>
-    </w:p>
-    <w:p>
-      <w:pPr>
-        <w:jc w:val="both"/>
-        <w:rPr>
-          <w:sz w:val="72"/>
-          <w:szCs w:val="72"/>
-        </w:rPr>
-      </w:pPr>
-    </w:p>
-    <w:p>
-      <w:pPr>
-        <w:pStyle w:val="Ttulo1"/>
-      </w:pPr>
-      <w:r>
-        <w:t>Instalación y pruebas de SPL.</w:t>
+        <w:t xml:space="preserve"> “genérica”. Las fechas son objetos complejamente manejables, ya que existen muchos sistemas que manejan sus fechas a “su forma”. SPL maneja 2 tipos de fecha, vamos a verlos.</w:t>
       </w:r>
     </w:p>
     <w:p/>
     <w:p>
-      <w:pPr>
-        <w:jc w:val="both"/>
-      </w:pPr>
-      <w:r>
-        <w:t xml:space="preserve">Pero por supuesto que existen unos ejemplos y un </w:t>
-      </w:r>
-      <w:r>
-        <w:rPr>
-          <w:b/>
-        </w:rPr>
-        <w:t>JAR</w:t>
-      </w:r>
-      <w:r>
-        <w:rPr>
-          <w:b/>
-        </w:rPr>
-        <w:t xml:space="preserve"> </w:t>
-      </w:r>
-      <w:r>
-        <w:t xml:space="preserve">predeterminado con todas las pruebas unitarias correspondientes (no solo existe el </w:t>
-      </w:r>
-      <w:r>
-        <w:rPr>
-          <w:b/>
-        </w:rPr>
-        <w:t>JAR</w:t>
-      </w:r>
-      <w:r>
-        <w:rPr>
-          <w:b/>
-        </w:rPr>
-        <w:t xml:space="preserve">, </w:t>
-      </w:r>
-      <w:r>
-        <w:t>también está todo el código fuente)</w:t>
-      </w:r>
-      <w:r>
-        <w:t>.</w:t>
-      </w:r>
-    </w:p>
-    <w:p>
-      <w:pPr>
-        <w:jc w:val="both"/>
-      </w:pPr>
-      <w:r>
-        <w:t>Vamos brevemente a explicar cómo está construido nuestro cliente.</w:t>
-      </w:r>
-    </w:p>
-    <w:p>
-      <w:pPr>
-        <w:jc w:val="both"/>
-      </w:pPr>
-    </w:p>
-    <w:p>
-      <w:pPr>
-        <w:jc w:val="both"/>
-      </w:pPr>
-      <w:r>
-        <w:t xml:space="preserve">Contiene </w:t>
-      </w:r>
-      <w:r>
-        <w:rPr>
-          <w:b/>
-        </w:rPr>
-        <w:t xml:space="preserve">3 </w:t>
-      </w:r>
-      <w:r>
-        <w:t>paquetes, los cuales van a ser descritos.</w:t>
-      </w:r>
-    </w:p>
-    <w:p>
-      <w:pPr>
-        <w:pStyle w:val="Prrafodelista"/>
-        <w:numPr>
-          <w:ilvl w:val="0"/>
-          <w:numId w:val="35"/>
-        </w:numPr>
-        <w:jc w:val="both"/>
-        <w:rPr>
-          <w:b/>
-        </w:rPr>
-      </w:pPr>
-      <w:proofErr w:type="spellStart"/>
-      <w:r>
-        <w:rPr>
-          <w:b/>
-        </w:rPr>
-        <w:t>Dbobject</w:t>
-      </w:r>
-      <w:proofErr w:type="spellEnd"/>
-      <w:r>
-        <w:rPr>
-          <w:b/>
-        </w:rPr>
-        <w:t>:</w:t>
-      </w:r>
-      <w:r>
-        <w:rPr>
-          <w:b/>
-        </w:rPr>
-        <w:t xml:space="preserve"> </w:t>
-      </w:r>
-      <w:r>
-        <w:t xml:space="preserve">Este paquete contiene todos los elementos con los que queremos comunicarnos por medio de SPL </w:t>
-      </w:r>
-      <w:r>
-        <w:rPr>
-          <w:b/>
-        </w:rPr>
-        <w:t xml:space="preserve">QUE NO SEAN </w:t>
-      </w:r>
-      <w:r>
-        <w:t>tablas (Funciones, procedimientos)</w:t>
-      </w:r>
-    </w:p>
-    <w:p>
-      <w:pPr>
-        <w:pStyle w:val="Prrafodelista"/>
-        <w:numPr>
-          <w:ilvl w:val="0"/>
-          <w:numId w:val="35"/>
-        </w:numPr>
-        <w:jc w:val="both"/>
-        <w:rPr>
-          <w:b/>
-        </w:rPr>
-      </w:pPr>
-      <w:r>
-        <w:rPr>
-          <w:b/>
-        </w:rPr>
-        <w:t xml:space="preserve">Entidades: </w:t>
-      </w:r>
-      <w:r>
-        <w:t>Este paquete encapsula todas las tablas con las que queremos relacionarnos por medio de SPL.</w:t>
-      </w:r>
-    </w:p>
-    <w:p>
-      <w:pPr>
-        <w:pStyle w:val="Prrafodelista"/>
-        <w:numPr>
-          <w:ilvl w:val="0"/>
-          <w:numId w:val="35"/>
-        </w:numPr>
-        <w:jc w:val="both"/>
-        <w:rPr>
-          <w:b/>
-        </w:rPr>
-      </w:pPr>
-      <w:proofErr w:type="spellStart"/>
-      <w:r>
-        <w:rPr>
-          <w:b/>
-        </w:rPr>
-        <w:t>Main</w:t>
-      </w:r>
-      <w:proofErr w:type="spellEnd"/>
-      <w:r>
-        <w:rPr>
-          <w:b/>
-        </w:rPr>
-        <w:t xml:space="preserve">: </w:t>
-      </w:r>
-      <w:r>
-        <w:t xml:space="preserve">clase donde encontramos nuestro </w:t>
-      </w:r>
-      <w:proofErr w:type="spellStart"/>
-      <w:r>
-        <w:rPr>
-          <w:b/>
-        </w:rPr>
-        <w:t>public</w:t>
-      </w:r>
-      <w:proofErr w:type="spellEnd"/>
-      <w:r>
-        <w:rPr>
-          <w:b/>
-        </w:rPr>
-        <w:t xml:space="preserve"> </w:t>
-      </w:r>
-      <w:proofErr w:type="spellStart"/>
-      <w:r>
-        <w:rPr>
-          <w:b/>
-        </w:rPr>
-        <w:t>static</w:t>
-      </w:r>
-      <w:proofErr w:type="spellEnd"/>
-      <w:r>
-        <w:rPr>
-          <w:b/>
-        </w:rPr>
-        <w:t xml:space="preserve"> </w:t>
-      </w:r>
-      <w:proofErr w:type="spellStart"/>
-      <w:r>
-        <w:rPr>
-          <w:b/>
-        </w:rPr>
-        <w:t>void</w:t>
-      </w:r>
-      <w:proofErr w:type="spellEnd"/>
-      <w:r>
-        <w:rPr>
-          <w:b/>
-        </w:rPr>
-        <w:t xml:space="preserve"> </w:t>
-      </w:r>
-      <w:proofErr w:type="spellStart"/>
-      <w:r>
-        <w:rPr>
-          <w:b/>
-        </w:rPr>
-        <w:t>main</w:t>
-      </w:r>
-      <w:proofErr w:type="spellEnd"/>
-      <w:r>
-        <w:rPr>
-          <w:b/>
-        </w:rPr>
-        <w:t xml:space="preserve"> </w:t>
-      </w:r>
-      <w:r>
-        <w:t>o mejor conocido como inicio de programa en JAVA.</w:t>
-      </w:r>
-    </w:p>
-    <w:p>
-      <w:pPr>
-        <w:jc w:val="both"/>
-        <w:rPr>
-          <w:b/>
-        </w:rPr>
-      </w:pPr>
-    </w:p>
-    <w:p>
-      <w:pPr>
-        <w:jc w:val="both"/>
-      </w:pPr>
-      <w:r>
-        <w:t xml:space="preserve">Ahora vamos a guiarlos a </w:t>
-      </w:r>
-      <w:r>
-        <w:t>cómo</w:t>
-      </w:r>
-      <w:r>
-        <w:t xml:space="preserve"> deben hacer la prueba completa.</w:t>
-      </w:r>
-    </w:p>
-    <w:p>
-      <w:pPr>
-        <w:jc w:val="both"/>
-      </w:pPr>
-    </w:p>
-    <w:p>
-      <w:pPr>
-        <w:jc w:val="both"/>
-        <w:rPr>
-          <w:b/>
-        </w:rPr>
-      </w:pPr>
-      <w:r>
-        <w:t>En primera instancia</w:t>
-      </w:r>
-      <w:r>
-        <w:rPr>
-          <w:b/>
-        </w:rPr>
-        <w:t xml:space="preserve"> </w:t>
-      </w:r>
-      <w:r>
-        <w:t xml:space="preserve">la única dependencia (y para serles sincero fue porque yo lo </w:t>
-      </w:r>
-      <w:proofErr w:type="spellStart"/>
-      <w:r>
-        <w:t>decidi</w:t>
-      </w:r>
-      <w:proofErr w:type="spellEnd"/>
-      <w:r>
-        <w:t xml:space="preserve"> </w:t>
-      </w:r>
-      <w:proofErr w:type="spellStart"/>
-      <w:r>
-        <w:t>asi</w:t>
-      </w:r>
-      <w:proofErr w:type="spellEnd"/>
-      <w:r>
-        <w:t xml:space="preserve">, fue por simple gusto) las pruebas se realizaron en 4 </w:t>
-      </w:r>
-      <w:proofErr w:type="spellStart"/>
-      <w:r>
-        <w:rPr>
-          <w:b/>
-        </w:rPr>
-        <w:t>dbms</w:t>
-      </w:r>
-      <w:proofErr w:type="spellEnd"/>
-      <w:r>
-        <w:rPr>
-          <w:b/>
-        </w:rPr>
-        <w:t xml:space="preserve"> </w:t>
-      </w:r>
-      <w:r>
-        <w:t xml:space="preserve">(SQL SERVER, ORACLE, MYSQL, Y </w:t>
-      </w:r>
-      <w:r>
-        <w:rPr>
-          <w:b/>
-        </w:rPr>
-        <w:t>POSTGRE)</w:t>
-      </w:r>
-    </w:p>
-    <w:p>
-      <w:pPr>
-        <w:jc w:val="both"/>
-      </w:pPr>
-      <w:r>
-        <w:t xml:space="preserve">Me imagino que ya se imaginaron que </w:t>
-      </w:r>
-      <w:proofErr w:type="spellStart"/>
-      <w:r>
-        <w:rPr>
-          <w:b/>
-        </w:rPr>
-        <w:t>dbms</w:t>
-      </w:r>
-      <w:proofErr w:type="spellEnd"/>
-      <w:r>
-        <w:rPr>
-          <w:b/>
-        </w:rPr>
-        <w:t xml:space="preserve"> </w:t>
-      </w:r>
-      <w:r>
-        <w:t xml:space="preserve">es mi Wikipedia. </w:t>
-      </w:r>
-    </w:p>
-    <w:p>
-      <w:pPr>
-        <w:jc w:val="both"/>
-        <w:rPr>
-          <w:b/>
-        </w:rPr>
-      </w:pPr>
-      <w:r>
-        <w:t xml:space="preserve">Las pruebas que se encuentran de aquí en adelante fueron adelantadas con </w:t>
-      </w:r>
-      <w:r>
-        <w:rPr>
-          <w:b/>
-        </w:rPr>
-        <w:t xml:space="preserve">PostgreSQL 9.6 </w:t>
-      </w:r>
-      <w:r>
-        <w:t xml:space="preserve">con el cliente </w:t>
-      </w:r>
-      <w:r>
-        <w:rPr>
-          <w:b/>
-        </w:rPr>
-        <w:t>PGADMIN 4.</w:t>
-      </w:r>
-    </w:p>
-    <w:p>
-      <w:pPr>
-        <w:jc w:val="both"/>
-        <w:rPr>
-          <w:b/>
-        </w:rPr>
-      </w:pPr>
-    </w:p>
-    <w:p>
-      <w:pPr>
-        <w:jc w:val="both"/>
-      </w:pPr>
-    </w:p>
-    <w:p>
-      <w:pPr>
-        <w:jc w:val="both"/>
-      </w:pPr>
-    </w:p>
-    <w:p>
-      <w:pPr>
-        <w:jc w:val="both"/>
-      </w:pPr>
       <w:r>
         <w:rPr>
           <w:noProof/>
           <w:lang w:eastAsia="es-CO"/>
         </w:rPr>
-        <w:lastRenderedPageBreak/>
         <w:drawing>
-          <wp:inline distT="0" distB="0" distL="0" distR="0" wp14:anchorId="449CE185" wp14:editId="326E3F88">
-            <wp:extent cx="5612130" cy="3144520"/>
-            <wp:effectExtent l="0" t="0" r="7620" b="0"/>
-            <wp:docPr id="47" name="Imagen 47"/>
+          <wp:inline distT="0" distB="0" distL="0" distR="0" wp14:anchorId="0DDF9B29" wp14:editId="3027AE6E">
+            <wp:extent cx="5612130" cy="300990"/>
+            <wp:effectExtent l="0" t="0" r="7620" b="3810"/>
+            <wp:docPr id="62" name="Imagen 62"/>
             <wp:cNvGraphicFramePr>
               <a:graphicFrameLocks xmlns:a="http://schemas.openxmlformats.org/drawingml/2006/main" noChangeAspect="1"/>
             </wp:cNvGraphicFramePr>
@@ -21653,7 +20050,7 @@
                     <pic:cNvPicPr/>
                   </pic:nvPicPr>
                   <pic:blipFill>
-                    <a:blip r:embed="rId128"/>
+                    <a:blip r:embed="rId122"/>
                     <a:stretch>
                       <a:fillRect/>
                     </a:stretch>
@@ -21661,7 +20058,7 @@
                   <pic:spPr>
                     <a:xfrm>
                       <a:off x="0" y="0"/>
-                      <a:ext cx="5612130" cy="3144520"/>
+                      <a:ext cx="5612130" cy="300990"/>
                     </a:xfrm>
                     <a:prstGeom prst="rect">
                       <a:avLst/>
@@ -21676,76 +20073,180 @@
     </w:p>
     <w:p>
       <w:pPr>
-        <w:jc w:val="both"/>
-        <w:rPr>
-          <w:b/>
-          <w:i/>
-        </w:rPr>
-      </w:pPr>
-      <w:r>
-        <w:rPr>
-          <w:b/>
-          <w:i/>
-        </w:rPr>
-        <w:t>Imagen 88.  Versión PGAdmin pruebas de SPL.</w:t>
-      </w:r>
-    </w:p>
-    <w:p>
-      <w:pPr>
-        <w:jc w:val="both"/>
-        <w:rPr>
-          <w:b/>
-          <w:i/>
-        </w:rPr>
-      </w:pPr>
-    </w:p>
-    <w:p>
-      <w:pPr>
-        <w:jc w:val="both"/>
-      </w:pPr>
-    </w:p>
-    <w:p>
-      <w:pPr>
-        <w:jc w:val="both"/>
-        <w:rPr>
-          <w:b/>
-        </w:rPr>
-      </w:pPr>
-      <w:r>
-        <w:t xml:space="preserve">Y así mismo la versión de </w:t>
-      </w:r>
-      <w:r>
-        <w:rPr>
-          <w:b/>
-        </w:rPr>
-        <w:t>PostgreSQL.</w:t>
-      </w:r>
-    </w:p>
-    <w:p>
-      <w:pPr>
-        <w:jc w:val="both"/>
-        <w:rPr>
-          <w:b/>
-        </w:rPr>
-      </w:pPr>
-    </w:p>
-    <w:p>
-      <w:pPr>
-        <w:jc w:val="both"/>
-        <w:rPr>
-          <w:b/>
-        </w:rPr>
-      </w:pPr>
+        <w:rPr>
+          <w:b/>
+          <w:i/>
+        </w:rPr>
+      </w:pPr>
+      <w:r>
+        <w:rPr>
+          <w:b/>
+          <w:i/>
+        </w:rPr>
+        <w:t>Imagen 88. Fecha tipo Date.</w:t>
+      </w:r>
+    </w:p>
+    <w:p>
+      <w:pPr>
+        <w:rPr>
+          <w:b/>
+          <w:i/>
+        </w:rPr>
+      </w:pPr>
+    </w:p>
+    <w:p>
+      <w:r>
+        <w:lastRenderedPageBreak/>
+        <w:t xml:space="preserve">Las fechas tipo </w:t>
+      </w:r>
+      <w:r>
+        <w:rPr>
+          <w:b/>
+        </w:rPr>
+        <w:t xml:space="preserve">date, </w:t>
+      </w:r>
+      <w:r>
+        <w:t xml:space="preserve">son las únicas fechas que no requieren del campo </w:t>
+      </w:r>
+      <w:r>
+        <w:rPr>
+          <w:b/>
+        </w:rPr>
+        <w:t xml:space="preserve">formato. </w:t>
+      </w:r>
+      <w:r>
+        <w:t xml:space="preserve">Las fechas en SPL de tipo </w:t>
+      </w:r>
+      <w:r>
+        <w:rPr>
+          <w:b/>
+        </w:rPr>
+        <w:t xml:space="preserve">date </w:t>
+      </w:r>
+      <w:r>
+        <w:t xml:space="preserve">solo contienen la información </w:t>
+      </w:r>
+      <w:r>
+        <w:rPr>
+          <w:b/>
+        </w:rPr>
+        <w:t xml:space="preserve">gruesa </w:t>
+      </w:r>
+      <w:r>
+        <w:t>de la fecha (</w:t>
+      </w:r>
+      <w:r>
+        <w:rPr>
+          <w:b/>
+        </w:rPr>
+        <w:t>año-mes-</w:t>
+      </w:r>
+      <w:proofErr w:type="spellStart"/>
+      <w:r>
+        <w:rPr>
+          <w:b/>
+        </w:rPr>
+        <w:t>dia</w:t>
+      </w:r>
+      <w:proofErr w:type="spellEnd"/>
+      <w:r>
+        <w:t>) por ende el formato solo nos serviría para cambiarle el “maquillado” (</w:t>
+      </w:r>
+      <w:r>
+        <w:rPr>
+          <w:b/>
+        </w:rPr>
+        <w:t>año-mes-</w:t>
+      </w:r>
+      <w:proofErr w:type="spellStart"/>
+      <w:r>
+        <w:rPr>
+          <w:b/>
+        </w:rPr>
+        <w:t>dia</w:t>
+      </w:r>
+      <w:proofErr w:type="spellEnd"/>
+      <w:r>
+        <w:t>)</w:t>
+      </w:r>
+      <w:proofErr w:type="gramStart"/>
+      <w:r>
+        <w:t>,(</w:t>
+      </w:r>
+      <w:proofErr w:type="gramEnd"/>
+      <w:r>
+        <w:rPr>
+          <w:b/>
+        </w:rPr>
+        <w:t>año/mes/</w:t>
+      </w:r>
+      <w:proofErr w:type="spellStart"/>
+      <w:r>
+        <w:rPr>
+          <w:b/>
+        </w:rPr>
+        <w:t>dia</w:t>
+      </w:r>
+      <w:proofErr w:type="spellEnd"/>
+      <w:r>
+        <w:t>) etc.</w:t>
+      </w:r>
+    </w:p>
+    <w:p>
+      <w:pPr>
+        <w:rPr>
+          <w:b/>
+          <w:i/>
+        </w:rPr>
+      </w:pPr>
+      <w:r>
+        <w:rPr>
+          <w:i/>
+        </w:rPr>
+        <w:t xml:space="preserve">Nota: </w:t>
+      </w:r>
+      <w:r>
+        <w:rPr>
+          <w:b/>
+          <w:i/>
+        </w:rPr>
+        <w:t xml:space="preserve">DEBEN </w:t>
+      </w:r>
+      <w:r>
+        <w:rPr>
+          <w:i/>
+        </w:rPr>
+        <w:t xml:space="preserve">SI O SI, estar en un objeto de tipo </w:t>
+      </w:r>
+      <w:proofErr w:type="spellStart"/>
+      <w:r>
+        <w:rPr>
+          <w:b/>
+          <w:i/>
+        </w:rPr>
+        <w:t>LocalDate</w:t>
+      </w:r>
+      <w:proofErr w:type="spellEnd"/>
+      <w:r>
+        <w:rPr>
+          <w:b/>
+          <w:i/>
+        </w:rPr>
+        <w:t>.</w:t>
+      </w:r>
+    </w:p>
+    <w:p/>
+    <w:p>
       <w:r>
         <w:rPr>
           <w:noProof/>
           <w:lang w:eastAsia="es-CO"/>
         </w:rPr>
         <w:drawing>
-          <wp:inline distT="0" distB="0" distL="0" distR="0" wp14:anchorId="53FDA1B3" wp14:editId="2EEBE6A1">
-            <wp:extent cx="1266825" cy="228600"/>
-            <wp:effectExtent l="0" t="0" r="9525" b="0"/>
-            <wp:docPr id="50" name="Imagen 50"/>
+          <wp:inline distT="0" distB="0" distL="0" distR="0" wp14:anchorId="6012FEB1" wp14:editId="69E9C197">
+            <wp:extent cx="5612130" cy="315595"/>
+            <wp:effectExtent l="0" t="0" r="7620" b="8255"/>
+            <wp:docPr id="66" name="Imagen 66"/>
             <wp:cNvGraphicFramePr>
               <a:graphicFrameLocks xmlns:a="http://schemas.openxmlformats.org/drawingml/2006/main" noChangeAspect="1"/>
             </wp:cNvGraphicFramePr>
@@ -21757,7 +20258,7 @@
                     <pic:cNvPicPr/>
                   </pic:nvPicPr>
                   <pic:blipFill>
-                    <a:blip r:embed="rId129"/>
+                    <a:blip r:embed="rId123"/>
                     <a:stretch>
                       <a:fillRect/>
                     </a:stretch>
@@ -21765,7 +20266,7 @@
                   <pic:spPr>
                     <a:xfrm>
                       <a:off x="0" y="0"/>
-                      <a:ext cx="1266825" cy="228600"/>
+                      <a:ext cx="5612130" cy="315595"/>
                     </a:xfrm>
                     <a:prstGeom prst="rect">
                       <a:avLst/>
@@ -21780,43 +20281,303 @@
     </w:p>
     <w:p>
       <w:pPr>
-        <w:jc w:val="both"/>
-        <w:rPr>
-          <w:b/>
-          <w:i/>
-        </w:rPr>
-      </w:pPr>
-      <w:r>
-        <w:rPr>
-          <w:b/>
-          <w:i/>
-        </w:rPr>
-        <w:t>Imagen 89. Instancia postgreSQL</w:t>
-      </w:r>
+        <w:rPr>
+          <w:b/>
+          <w:i/>
+        </w:rPr>
+      </w:pPr>
+      <w:r>
+        <w:rPr>
+          <w:b/>
+          <w:i/>
+        </w:rPr>
+        <w:t xml:space="preserve">Imagen 89. Fecha tipo </w:t>
+      </w:r>
+      <w:proofErr w:type="spellStart"/>
+      <w:r>
+        <w:rPr>
+          <w:b/>
+          <w:i/>
+        </w:rPr>
+        <w:t>timestamp</w:t>
+      </w:r>
+      <w:proofErr w:type="spellEnd"/>
+      <w:r>
+        <w:rPr>
+          <w:b/>
+          <w:i/>
+        </w:rPr>
+        <w:t>.</w:t>
+      </w:r>
+    </w:p>
+    <w:p>
+      <w:pPr>
+        <w:rPr>
+          <w:b/>
+          <w:i/>
+        </w:rPr>
+      </w:pPr>
+    </w:p>
+    <w:p>
+      <w:r>
+        <w:t xml:space="preserve">Ahora nuestras fechas tipo </w:t>
+      </w:r>
+      <w:proofErr w:type="spellStart"/>
+      <w:r>
+        <w:rPr>
+          <w:b/>
+        </w:rPr>
+        <w:t>timestamp</w:t>
+      </w:r>
+      <w:proofErr w:type="spellEnd"/>
+      <w:r>
+        <w:rPr>
+          <w:b/>
+        </w:rPr>
+        <w:t xml:space="preserve"> </w:t>
+      </w:r>
+      <w:r>
+        <w:t>son fechas que por primera instancia, deben ir con el campo formato lleno en su totalidad</w:t>
+      </w:r>
+      <w:r>
+        <w:t>, esto para que nuestra fecha con su factor tiempo disponible (</w:t>
+      </w:r>
+      <w:proofErr w:type="spellStart"/>
+      <w:r>
+        <w:rPr>
+          <w:b/>
+        </w:rPr>
+        <w:t>timestamp</w:t>
+      </w:r>
+      <w:proofErr w:type="spellEnd"/>
+      <w:r>
+        <w:t>) pueda ser “maquillado” o formateado (</w:t>
+      </w:r>
+      <w:r>
+        <w:rPr>
+          <w:b/>
+        </w:rPr>
+        <w:t>año-mes-</w:t>
+      </w:r>
+      <w:proofErr w:type="spellStart"/>
+      <w:r>
+        <w:rPr>
+          <w:b/>
+        </w:rPr>
+        <w:t>dia</w:t>
+      </w:r>
+      <w:proofErr w:type="spellEnd"/>
+      <w:r>
+        <w:rPr>
+          <w:b/>
+        </w:rPr>
+        <w:t xml:space="preserve"> </w:t>
+      </w:r>
+      <w:proofErr w:type="spellStart"/>
+      <w:r>
+        <w:rPr>
+          <w:b/>
+        </w:rPr>
+        <w:t>horas</w:t>
+      </w:r>
+      <w:proofErr w:type="gramStart"/>
+      <w:r>
+        <w:rPr>
+          <w:b/>
+        </w:rPr>
+        <w:t>:minutos:segundos</w:t>
+      </w:r>
+      <w:proofErr w:type="spellEnd"/>
+      <w:proofErr w:type="gramEnd"/>
+      <w:r>
+        <w:rPr>
+          <w:b/>
+        </w:rPr>
+        <w:t xml:space="preserve">), </w:t>
+      </w:r>
+      <w:r>
+        <w:t>(</w:t>
+      </w:r>
+      <w:r>
+        <w:rPr>
+          <w:b/>
+        </w:rPr>
+        <w:t>año/mes/</w:t>
+      </w:r>
+      <w:proofErr w:type="spellStart"/>
+      <w:r>
+        <w:rPr>
+          <w:b/>
+        </w:rPr>
+        <w:t>dia’T’horas:minutos:segundos</w:t>
+      </w:r>
+      <w:proofErr w:type="spellEnd"/>
+      <w:r>
+        <w:t>).</w:t>
+      </w:r>
+    </w:p>
+    <w:p>
+      <w:pPr>
+        <w:rPr>
+          <w:b/>
+          <w:i/>
+        </w:rPr>
+      </w:pPr>
+      <w:r>
+        <w:rPr>
+          <w:i/>
+        </w:rPr>
+        <w:t xml:space="preserve">Nota: </w:t>
+      </w:r>
+      <w:r>
+        <w:rPr>
+          <w:b/>
+          <w:i/>
+        </w:rPr>
+        <w:t xml:space="preserve">DEBEN </w:t>
+      </w:r>
+      <w:r>
+        <w:rPr>
+          <w:i/>
+        </w:rPr>
+        <w:t xml:space="preserve">SI O SI, estar en un objeto de tipo </w:t>
+      </w:r>
+      <w:proofErr w:type="spellStart"/>
+      <w:r>
+        <w:rPr>
+          <w:b/>
+          <w:i/>
+        </w:rPr>
+        <w:t>LocalDate</w:t>
+      </w:r>
+      <w:r>
+        <w:rPr>
+          <w:b/>
+          <w:i/>
+        </w:rPr>
+        <w:t>Time</w:t>
+      </w:r>
+      <w:proofErr w:type="spellEnd"/>
+      <w:r>
+        <w:rPr>
+          <w:b/>
+          <w:i/>
+        </w:rPr>
+        <w:t>.</w:t>
+      </w:r>
+    </w:p>
+    <w:p>
+      <w:pPr>
+        <w:jc w:val="both"/>
+      </w:pPr>
+    </w:p>
+    <w:p>
+      <w:pPr>
+        <w:jc w:val="both"/>
+      </w:pPr>
+    </w:p>
+    <w:p>
+      <w:pPr>
+        <w:jc w:val="both"/>
+      </w:pPr>
+    </w:p>
+    <w:p>
+      <w:pPr>
+        <w:jc w:val="both"/>
+      </w:pPr>
+    </w:p>
+    <w:p>
+      <w:pPr>
+        <w:jc w:val="both"/>
+      </w:pPr>
+    </w:p>
+    <w:p>
+      <w:pPr>
+        <w:jc w:val="both"/>
+      </w:pPr>
+    </w:p>
+    <w:p>
+      <w:pPr>
+        <w:jc w:val="both"/>
+      </w:pPr>
+    </w:p>
+    <w:p>
+      <w:pPr>
+        <w:jc w:val="both"/>
+      </w:pPr>
+    </w:p>
+    <w:p>
+      <w:pPr>
+        <w:jc w:val="both"/>
+      </w:pPr>
+    </w:p>
+    <w:p>
+      <w:pPr>
+        <w:jc w:val="both"/>
+      </w:pPr>
+    </w:p>
+    <w:p>
+      <w:pPr>
+        <w:jc w:val="both"/>
+      </w:pPr>
+    </w:p>
+    <w:p>
+      <w:pPr>
+        <w:jc w:val="both"/>
+      </w:pPr>
       <w:bookmarkStart w:id="0" w:name="_GoBack"/>
       <w:bookmarkEnd w:id="0"/>
-      <w:r>
-        <w:rPr>
-          <w:b/>
-          <w:i/>
-        </w:rPr>
-        <w:t xml:space="preserve"> 9.6 en PGADMIN 4;</w:t>
-      </w:r>
-    </w:p>
-    <w:p>
-      <w:pPr>
-        <w:jc w:val="both"/>
-      </w:pPr>
-    </w:p>
-    <w:p>
-      <w:pPr>
-        <w:jc w:val="both"/>
-      </w:pPr>
-      <w:r>
-        <w:t>Ahora va lo más discutido, si vas hacer lo que vas hacer, porque no puedo usarlo donde yo quiera</w:t>
-      </w:r>
+    </w:p>
+    <w:p>
+      <w:pPr>
+        <w:jc w:val="both"/>
+      </w:pPr>
+    </w:p>
+    <w:p>
+      <w:pPr>
+        <w:jc w:val="both"/>
+      </w:pPr>
+    </w:p>
+    <w:p>
+      <w:pPr>
+        <w:jc w:val="both"/>
+      </w:pPr>
+      <w:r>
+        <w:lastRenderedPageBreak/>
+        <w:t>Que les parece un “</w:t>
+      </w:r>
+      <w:r>
+        <w:rPr>
+          <w:b/>
+        </w:rPr>
+        <w:t>Que aprendimos en total</w:t>
+      </w:r>
+      <w:r>
+        <w:t>” (</w:t>
+      </w:r>
+      <w:proofErr w:type="spellStart"/>
+      <w:r>
+        <w:t>siiii</w:t>
+      </w:r>
+      <w:proofErr w:type="spellEnd"/>
+      <w:r>
+        <w:t>)</w:t>
+      </w:r>
+    </w:p>
+    <w:p>
+      <w:pPr>
+        <w:pStyle w:val="Ttulo1"/>
+      </w:pPr>
       <w:proofErr w:type="gramStart"/>
       <w:r>
+        <w:t>¿</w:t>
+      </w:r>
+      <w:proofErr w:type="gramEnd"/>
+      <w:r>
+        <w:t>Perfecto! Que fue TODO lo que aprendimos</w:t>
+      </w:r>
+      <w:proofErr w:type="gramStart"/>
+      <w:r>
         <w:t>?</w:t>
       </w:r>
       <w:proofErr w:type="gramEnd"/>
@@ -21824,48 +20585,1539 @@
     <w:p>
       <w:pPr>
         <w:jc w:val="both"/>
-        <w:rPr>
-          <w:b/>
-        </w:rPr>
-      </w:pPr>
-      <w:r>
-        <w:rPr>
-          <w:b/>
-        </w:rPr>
-        <w:t>AMI ME GUSTA POSTGRESQL. Esa es mi única y ultima respuesta.</w:t>
-      </w:r>
-    </w:p>
-    <w:p>
-      <w:pPr>
-        <w:jc w:val="both"/>
-        <w:rPr>
-          <w:b/>
-        </w:rPr>
-      </w:pPr>
-      <w:r>
-        <w:t xml:space="preserve">Ahora ya con el software previamente instalado, vamos a ir a un pequeño archivo que viene adjunto en el cliente, llamado </w:t>
-      </w:r>
-      <w:r>
-        <w:rPr>
-          <w:b/>
-        </w:rPr>
-        <w:t>SQL_SPL_POSTGRE9.6</w:t>
-      </w:r>
-    </w:p>
-    <w:p>
-      <w:pPr>
-        <w:jc w:val="both"/>
-        <w:rPr>
-          <w:b/>
-        </w:rPr>
-      </w:pPr>
-    </w:p>
-    <w:p>
-      <w:pPr>
-        <w:jc w:val="both"/>
-        <w:rPr>
-          <w:b/>
-        </w:rPr>
+      </w:pPr>
+    </w:p>
+    <w:p>
+      <w:pPr>
+        <w:pStyle w:val="Prrafodelista"/>
+        <w:numPr>
+          <w:ilvl w:val="0"/>
+          <w:numId w:val="22"/>
+        </w:numPr>
+        <w:jc w:val="both"/>
+        <w:rPr>
+          <w:b/>
+        </w:rPr>
+      </w:pPr>
+      <w:r>
+        <w:rPr>
+          <w:b/>
+        </w:rPr>
+        <w:t>Anotaciones</w:t>
+      </w:r>
+    </w:p>
+    <w:p>
+      <w:pPr>
+        <w:pStyle w:val="Prrafodelista"/>
+        <w:numPr>
+          <w:ilvl w:val="0"/>
+          <w:numId w:val="25"/>
+        </w:numPr>
+        <w:jc w:val="both"/>
+        <w:rPr>
+          <w:b/>
+          <w:shd w:val="clear" w:color="auto" w:fill="FFFFFF"/>
+        </w:rPr>
+      </w:pPr>
+      <w:r>
+        <w:rPr>
+          <w:b/>
+          <w:shd w:val="clear" w:color="auto" w:fill="FFFFFF"/>
+        </w:rPr>
+        <w:t xml:space="preserve">Metadatos: </w:t>
+      </w:r>
+      <w:r>
+        <w:rPr>
+          <w:shd w:val="clear" w:color="auto" w:fill="FFFFFF"/>
+        </w:rPr>
+        <w:t>Son datos que describen otros datos</w:t>
+      </w:r>
+    </w:p>
+    <w:p>
+      <w:pPr>
+        <w:pStyle w:val="Prrafodelista"/>
+        <w:numPr>
+          <w:ilvl w:val="0"/>
+          <w:numId w:val="25"/>
+        </w:numPr>
+        <w:jc w:val="both"/>
+        <w:rPr>
+          <w:b/>
+          <w:shd w:val="clear" w:color="auto" w:fill="FFFFFF"/>
+        </w:rPr>
+      </w:pPr>
+      <w:r>
+        <w:rPr>
+          <w:b/>
+          <w:shd w:val="clear" w:color="auto" w:fill="FFFFFF"/>
+        </w:rPr>
+        <w:t xml:space="preserve">Anotación: </w:t>
+      </w:r>
+      <w:r>
+        <w:rPr>
+          <w:shd w:val="clear" w:color="auto" w:fill="FFFFFF"/>
+        </w:rPr>
+        <w:t>Es una forma de añadir metadatos al código fuente </w:t>
+      </w:r>
+    </w:p>
+    <w:p>
+      <w:pPr>
+        <w:pStyle w:val="Prrafodelista"/>
+        <w:numPr>
+          <w:ilvl w:val="0"/>
+          <w:numId w:val="22"/>
+        </w:numPr>
+        <w:jc w:val="both"/>
+        <w:rPr>
+          <w:b/>
+          <w:shd w:val="clear" w:color="auto" w:fill="FFFFFF"/>
+        </w:rPr>
+      </w:pPr>
+      <w:r>
+        <w:rPr>
+          <w:b/>
+          <w:shd w:val="clear" w:color="auto" w:fill="FFFFFF"/>
+        </w:rPr>
+        <w:t>Conexión</w:t>
+      </w:r>
+    </w:p>
+    <w:p>
+      <w:pPr>
+        <w:pStyle w:val="Prrafodelista"/>
+        <w:numPr>
+          <w:ilvl w:val="1"/>
+          <w:numId w:val="27"/>
+        </w:numPr>
+        <w:jc w:val="both"/>
+        <w:rPr>
+          <w:b/>
+        </w:rPr>
+      </w:pPr>
+      <w:r>
+        <w:rPr>
+          <w:b/>
+        </w:rPr>
+        <w:t>D</w:t>
+      </w:r>
+      <w:r>
+        <w:rPr>
+          <w:b/>
+        </w:rPr>
+        <w:t>S</w:t>
+      </w:r>
+      <w:r>
+        <w:rPr>
+          <w:b/>
+        </w:rPr>
+        <w:t>N</w:t>
+      </w:r>
+      <w:r>
+        <w:rPr>
+          <w:b/>
+        </w:rPr>
+        <w:t xml:space="preserve">, </w:t>
+      </w:r>
+      <w:r>
+        <w:t>fuente de datos configurada para gestionar la conexión a una base de datos</w:t>
+      </w:r>
+    </w:p>
+    <w:p>
+      <w:pPr>
+        <w:pStyle w:val="Prrafodelista"/>
+        <w:numPr>
+          <w:ilvl w:val="1"/>
+          <w:numId w:val="27"/>
+        </w:numPr>
+        <w:jc w:val="both"/>
+      </w:pPr>
+      <w:r>
+        <w:rPr>
+          <w:b/>
+        </w:rPr>
+        <w:t xml:space="preserve">Patrón builder: </w:t>
+      </w:r>
+      <w:r>
+        <w:t>Es usado para permitir la creación de una variedad de objetos complejos desde un objeto fuente</w:t>
+      </w:r>
+      <w:r>
+        <w:t>.</w:t>
+      </w:r>
+    </w:p>
+    <w:p>
+      <w:pPr>
+        <w:pStyle w:val="Prrafodelista"/>
+        <w:numPr>
+          <w:ilvl w:val="1"/>
+          <w:numId w:val="27"/>
+        </w:numPr>
+        <w:jc w:val="both"/>
+      </w:pPr>
+      <w:r>
+        <w:rPr>
+          <w:b/>
+        </w:rPr>
+        <w:t>Conexión:</w:t>
+      </w:r>
+      <w:r>
+        <w:t xml:space="preserve"> </w:t>
+      </w:r>
+      <w:r>
+        <w:t>es el enlace que se establece entre el emisor y el receptor a través del que se envía el mensaje.</w:t>
+      </w:r>
+      <w:r>
+        <w:rPr>
+          <w:rFonts w:ascii="Arial" w:hAnsi="Arial" w:cs="Arial"/>
+          <w:color w:val="222222"/>
+          <w:sz w:val="21"/>
+          <w:szCs w:val="21"/>
+          <w:shd w:val="clear" w:color="auto" w:fill="FFFFFF"/>
+        </w:rPr>
+        <w:t> </w:t>
+      </w:r>
+    </w:p>
+    <w:p>
+      <w:pPr>
+        <w:pStyle w:val="Prrafodelista"/>
+        <w:numPr>
+          <w:ilvl w:val="0"/>
+          <w:numId w:val="22"/>
+        </w:numPr>
+        <w:jc w:val="both"/>
+        <w:rPr>
+          <w:b/>
+        </w:rPr>
+      </w:pPr>
+      <w:r>
+        <w:rPr>
+          <w:b/>
+        </w:rPr>
+        <w:t>Enum</w:t>
+      </w:r>
+    </w:p>
+    <w:p>
+      <w:pPr>
+        <w:pStyle w:val="Prrafodelista"/>
+        <w:numPr>
+          <w:ilvl w:val="1"/>
+          <w:numId w:val="28"/>
+        </w:numPr>
+        <w:jc w:val="both"/>
+        <w:rPr>
+          <w:b/>
+        </w:rPr>
+      </w:pPr>
+      <w:r>
+        <w:rPr>
+          <w:b/>
+        </w:rPr>
+        <w:t>ENUM</w:t>
+      </w:r>
+      <w:r>
+        <w:t xml:space="preserve">:  </w:t>
+      </w:r>
+      <w:r>
+        <w:rPr>
+          <w:shd w:val="clear" w:color="auto" w:fill="FFFFFF"/>
+        </w:rPr>
+        <w:t> proporciona una manera eficaz de definir un conjunto de constantes enteras con nombre que se pueden asignar a una variable.</w:t>
+      </w:r>
+    </w:p>
+    <w:p>
+      <w:pPr>
+        <w:pStyle w:val="Prrafodelista"/>
+        <w:numPr>
+          <w:ilvl w:val="1"/>
+          <w:numId w:val="28"/>
+        </w:numPr>
+        <w:jc w:val="both"/>
+      </w:pPr>
+      <w:r>
+        <w:rPr>
+          <w:shd w:val="clear" w:color="auto" w:fill="FFFFFF"/>
+        </w:rPr>
+        <w:t>Los enum pueden ser usados como metadatos, como puntos de referencia para tratar comportamientos.</w:t>
+      </w:r>
+    </w:p>
+    <w:p>
+      <w:pPr>
+        <w:pStyle w:val="Prrafodelista"/>
+        <w:numPr>
+          <w:ilvl w:val="0"/>
+          <w:numId w:val="22"/>
+        </w:numPr>
+        <w:jc w:val="both"/>
+        <w:rPr>
+          <w:b/>
+        </w:rPr>
+      </w:pPr>
+      <w:r>
+        <w:rPr>
+          <w:b/>
+        </w:rPr>
+        <w:t>Excepciones</w:t>
+      </w:r>
+    </w:p>
+    <w:p>
+      <w:pPr>
+        <w:pStyle w:val="Prrafodelista"/>
+        <w:numPr>
+          <w:ilvl w:val="1"/>
+          <w:numId w:val="29"/>
+        </w:numPr>
+        <w:jc w:val="both"/>
+      </w:pPr>
+      <w:r>
+        <w:rPr>
+          <w:b/>
+        </w:rPr>
+        <w:t xml:space="preserve">Excepciones: </w:t>
+      </w:r>
+      <w:r>
+        <w:t>Algo fuera de lo común en el flujo normal y correcto de nuestro algoritmo.</w:t>
+      </w:r>
+    </w:p>
+    <w:p>
+      <w:pPr>
+        <w:pStyle w:val="Prrafodelista"/>
+        <w:numPr>
+          <w:ilvl w:val="0"/>
+          <w:numId w:val="22"/>
+        </w:numPr>
+        <w:jc w:val="both"/>
+        <w:rPr>
+          <w:b/>
+        </w:rPr>
+      </w:pPr>
+      <w:r>
+        <w:rPr>
+          <w:b/>
+        </w:rPr>
+        <w:t>Seguridad</w:t>
+      </w:r>
+    </w:p>
+    <w:p>
+      <w:pPr>
+        <w:pStyle w:val="Prrafodelista"/>
+        <w:numPr>
+          <w:ilvl w:val="1"/>
+          <w:numId w:val="30"/>
+        </w:numPr>
+        <w:jc w:val="both"/>
+        <w:rPr>
+          <w:shd w:val="clear" w:color="auto" w:fill="FFFFFF"/>
+        </w:rPr>
+      </w:pPr>
+      <w:r>
+        <w:rPr>
+          <w:b/>
+        </w:rPr>
+        <w:t>Seguridad</w:t>
+      </w:r>
+      <w:r>
+        <w:t xml:space="preserve">: </w:t>
+      </w:r>
+      <w:r>
+        <w:rPr>
+          <w:shd w:val="clear" w:color="auto" w:fill="FFFFFF"/>
+        </w:rPr>
+        <w:t>confianza.</w:t>
+      </w:r>
+    </w:p>
+    <w:p>
+      <w:pPr>
+        <w:pStyle w:val="Prrafodelista"/>
+        <w:numPr>
+          <w:ilvl w:val="1"/>
+          <w:numId w:val="30"/>
+        </w:numPr>
+        <w:jc w:val="both"/>
+        <w:rPr>
+          <w:shd w:val="clear" w:color="auto" w:fill="FFFFFF"/>
+        </w:rPr>
+      </w:pPr>
+      <w:r>
+        <w:rPr>
+          <w:b/>
+          <w:shd w:val="clear" w:color="auto" w:fill="FFFFFF"/>
+        </w:rPr>
+        <w:t>Token</w:t>
+      </w:r>
+      <w:r>
+        <w:rPr>
+          <w:shd w:val="clear" w:color="auto" w:fill="FFFFFF"/>
+        </w:rPr>
+        <w:t>: una unidad de valor la cual permite llevar la identidad digital de la persona.</w:t>
+      </w:r>
+    </w:p>
+    <w:p>
+      <w:pPr>
+        <w:pStyle w:val="Prrafodelista"/>
+        <w:numPr>
+          <w:ilvl w:val="0"/>
+          <w:numId w:val="22"/>
+        </w:numPr>
+        <w:jc w:val="both"/>
+        <w:rPr>
+          <w:b/>
+          <w:shd w:val="clear" w:color="auto" w:fill="FFFFFF"/>
+        </w:rPr>
+      </w:pPr>
+      <w:r>
+        <w:rPr>
+          <w:b/>
+          <w:shd w:val="clear" w:color="auto" w:fill="FFFFFF"/>
+        </w:rPr>
+        <w:t>TO</w:t>
+      </w:r>
+    </w:p>
+    <w:p>
+      <w:pPr>
+        <w:pStyle w:val="Prrafodelista"/>
+        <w:numPr>
+          <w:ilvl w:val="1"/>
+          <w:numId w:val="31"/>
+        </w:numPr>
+        <w:jc w:val="both"/>
+      </w:pPr>
+      <w:r>
+        <w:rPr>
+          <w:b/>
+        </w:rPr>
+        <w:t>transfer object</w:t>
+      </w:r>
+      <w:r>
+        <w:t xml:space="preserve">: </w:t>
+      </w:r>
+      <w:r>
+        <w:rPr>
+          <w:shd w:val="clear" w:color="auto" w:fill="FFFFFF"/>
+        </w:rPr>
+        <w:t>es un objeto que transporta Información entre procesos.</w:t>
+      </w:r>
+    </w:p>
+    <w:p>
+      <w:pPr>
+        <w:pStyle w:val="Prrafodelista"/>
+        <w:numPr>
+          <w:ilvl w:val="1"/>
+          <w:numId w:val="31"/>
+        </w:numPr>
+        <w:jc w:val="both"/>
+      </w:pPr>
+      <w:r>
+        <w:rPr>
+          <w:b/>
+        </w:rPr>
+        <w:t>Entidades</w:t>
+      </w:r>
+      <w:r>
+        <w:t>:</w:t>
+      </w:r>
+      <w:r>
+        <w:t xml:space="preserve"> </w:t>
+      </w:r>
+      <w:r>
+        <w:t>es la representación de un objeto o concepto del mundo real que se describe en una base de datos.</w:t>
+      </w:r>
+    </w:p>
+    <w:p>
+      <w:pPr>
+        <w:pStyle w:val="Prrafodelista"/>
+        <w:numPr>
+          <w:ilvl w:val="0"/>
+          <w:numId w:val="22"/>
+        </w:numPr>
+        <w:jc w:val="both"/>
+        <w:rPr>
+          <w:b/>
+        </w:rPr>
+      </w:pPr>
+      <w:r>
+        <w:rPr>
+          <w:b/>
+        </w:rPr>
+        <w:t>Unidad persistencia</w:t>
+      </w:r>
+    </w:p>
+    <w:p>
+      <w:pPr>
+        <w:pStyle w:val="Prrafodelista"/>
+        <w:numPr>
+          <w:ilvl w:val="0"/>
+          <w:numId w:val="26"/>
+        </w:numPr>
+        <w:jc w:val="both"/>
+      </w:pPr>
+      <w:r>
+        <w:rPr>
+          <w:b/>
+        </w:rPr>
+        <w:t>Unidad de persistencia en JPA</w:t>
+      </w:r>
+      <w:r>
+        <w:t xml:space="preserve">: </w:t>
+      </w:r>
+      <w:r>
+        <w:t>Representa un conjunto de entidades que pueden ser mapeadas a una base de datos, así como la información necesaria para que la aplicación JPA pueda acceder a dicha base de datos</w:t>
+      </w:r>
+      <w:r>
+        <w:t>.</w:t>
+      </w:r>
+    </w:p>
+    <w:p>
+      <w:pPr>
+        <w:pStyle w:val="Prrafodelista"/>
+        <w:numPr>
+          <w:ilvl w:val="0"/>
+          <w:numId w:val="26"/>
+        </w:numPr>
+        <w:jc w:val="both"/>
+      </w:pPr>
+      <w:r>
+        <w:rPr>
+          <w:b/>
+        </w:rPr>
+        <w:t xml:space="preserve">Unidad de persistencia en SPL: </w:t>
+      </w:r>
+      <w:r>
+        <w:t>Representa un conjunto de métodos y rutinas que nos permite interactuar directamente con la base de datos.</w:t>
+      </w:r>
+    </w:p>
+    <w:p>
+      <w:pPr>
+        <w:pStyle w:val="Prrafodelista"/>
+        <w:numPr>
+          <w:ilvl w:val="0"/>
+          <w:numId w:val="26"/>
+        </w:numPr>
+        <w:jc w:val="both"/>
+        <w:rPr>
+          <w:b/>
+        </w:rPr>
+      </w:pPr>
+      <w:r>
+        <w:rPr>
+          <w:b/>
+        </w:rPr>
+        <w:t xml:space="preserve">JPA: </w:t>
+      </w:r>
+      <w:r>
+        <w:t>un framework del lenguaje de programación Java que maneja datos relacionales en aplicaciones usando la Plataforma Java en sus ediciones Standard</w:t>
+      </w:r>
+      <w:r>
+        <w:t xml:space="preserve"> Y </w:t>
+      </w:r>
+      <w:proofErr w:type="spellStart"/>
+      <w:r>
+        <w:t>enterprise</w:t>
+      </w:r>
+      <w:proofErr w:type="spellEnd"/>
+      <w:r>
+        <w:t>.</w:t>
+      </w:r>
+    </w:p>
+    <w:p>
+      <w:pPr>
+        <w:pStyle w:val="Prrafodelista"/>
+        <w:numPr>
+          <w:ilvl w:val="0"/>
+          <w:numId w:val="26"/>
+        </w:numPr>
+        <w:jc w:val="both"/>
+      </w:pPr>
+      <w:r>
+        <w:rPr>
+          <w:b/>
+        </w:rPr>
+        <w:t xml:space="preserve">API: </w:t>
+      </w:r>
+      <w:r>
+        <w:t>E</w:t>
+      </w:r>
+      <w:r>
+        <w:t>s un conjunto de subrutinas, funciones y procedimientos (o métodos, en la programación orientada a objetos) que ofrece cierta biblioteca para ser utilizado por otro software como una capa de abstracción.</w:t>
+      </w:r>
+    </w:p>
+    <w:p>
+      <w:pPr>
+        <w:pStyle w:val="Prrafodelista"/>
+        <w:numPr>
+          <w:ilvl w:val="0"/>
+          <w:numId w:val="22"/>
+        </w:numPr>
+        <w:jc w:val="both"/>
+        <w:rPr>
+          <w:b/>
+        </w:rPr>
+      </w:pPr>
+      <w:r>
+        <w:rPr>
+          <w:b/>
+        </w:rPr>
+        <w:lastRenderedPageBreak/>
+        <w:t>Utilidades</w:t>
+      </w:r>
+    </w:p>
+    <w:p>
+      <w:pPr>
+        <w:pStyle w:val="Prrafodelista"/>
+        <w:numPr>
+          <w:ilvl w:val="1"/>
+          <w:numId w:val="32"/>
+        </w:numPr>
+        <w:jc w:val="both"/>
+        <w:rPr>
+          <w:b/>
+        </w:rPr>
+      </w:pPr>
+      <w:r>
+        <w:rPr>
+          <w:b/>
+        </w:rPr>
+        <w:t>Concurrencia:</w:t>
+      </w:r>
+      <w:r>
+        <w:rPr>
+          <w:b/>
+        </w:rPr>
+        <w:t xml:space="preserve"> </w:t>
+      </w:r>
+      <w:r>
+        <w:t>es una propiedad de los sistemas en la cual los procesos de un cómputo se hacen simultáneamente, y pueden interactuar entre ellos.</w:t>
+      </w:r>
+    </w:p>
+    <w:p>
+      <w:pPr>
+        <w:pStyle w:val="Prrafodelista"/>
+        <w:numPr>
+          <w:ilvl w:val="1"/>
+          <w:numId w:val="32"/>
+        </w:numPr>
+        <w:jc w:val="both"/>
+        <w:rPr>
+          <w:b/>
+        </w:rPr>
+      </w:pPr>
+      <w:r>
+        <w:rPr>
+          <w:b/>
+        </w:rPr>
+        <w:t xml:space="preserve">Introspección: </w:t>
+      </w:r>
+      <w:r>
+        <w:t>capacidad de algunos </w:t>
+      </w:r>
+      <w:hyperlink r:id="rId124" w:tooltip="Lenguaje de programación" w:history="1">
+        <w:r>
+          <w:t>lenguaje de programación</w:t>
+        </w:r>
+      </w:hyperlink>
+      <w:r>
+        <w:t> </w:t>
+      </w:r>
+      <w:hyperlink r:id="rId125" w:tooltip="Programación orientada a objetos" w:history="1">
+        <w:r>
+          <w:t>orientado a objetos</w:t>
+        </w:r>
+      </w:hyperlink>
+      <w:r>
+        <w:t> de determinar el tipo de un </w:t>
+      </w:r>
+      <w:hyperlink r:id="rId126" w:tooltip="Objeto (programación)" w:history="1">
+        <w:r>
+          <w:t>objeto</w:t>
+        </w:r>
+      </w:hyperlink>
+      <w:r>
+        <w:t> en </w:t>
+      </w:r>
+      <w:hyperlink r:id="rId127" w:tooltip="Tiempo de ejecución" w:history="1">
+        <w:r>
+          <w:t>tiempo de ejecución</w:t>
+        </w:r>
+      </w:hyperlink>
+      <w:r>
+        <w:t>.</w:t>
+      </w:r>
+    </w:p>
+    <w:p>
+      <w:pPr>
+        <w:pStyle w:val="Prrafodelista"/>
+        <w:numPr>
+          <w:ilvl w:val="1"/>
+          <w:numId w:val="32"/>
+        </w:numPr>
+        <w:jc w:val="both"/>
+        <w:rPr>
+          <w:b/>
+        </w:rPr>
+      </w:pPr>
+      <w:r>
+        <w:rPr>
+          <w:b/>
+        </w:rPr>
+        <w:t xml:space="preserve">Clase abstracta: </w:t>
+      </w:r>
+      <w:r>
+        <w:t>Este Tipo de Clases nos permiten crear “método generales”</w:t>
+      </w:r>
+      <w:r>
+        <w:t>.</w:t>
+      </w:r>
+    </w:p>
+    <w:p>
+      <w:pPr>
+        <w:pStyle w:val="Prrafodelista"/>
+        <w:numPr>
+          <w:ilvl w:val="1"/>
+          <w:numId w:val="32"/>
+        </w:numPr>
+        <w:jc w:val="both"/>
+        <w:rPr>
+          <w:b/>
+        </w:rPr>
+      </w:pPr>
+      <w:r>
+        <w:rPr>
+          <w:b/>
+        </w:rPr>
+        <w:t xml:space="preserve">Java.lang.reflect: </w:t>
+      </w:r>
+      <w:r>
+        <w:t>Paquete</w:t>
+      </w:r>
+      <w:r>
+        <w:t xml:space="preserve"> en java que provee clases e interfaces que obtienen en tiempo de ejecución características propias de los objetos.</w:t>
+      </w:r>
+    </w:p>
+    <w:p>
+      <w:pPr>
+        <w:pStyle w:val="Prrafodelista"/>
+        <w:numPr>
+          <w:ilvl w:val="1"/>
+          <w:numId w:val="32"/>
+        </w:numPr>
+        <w:jc w:val="both"/>
+        <w:rPr>
+          <w:b/>
+        </w:rPr>
+      </w:pPr>
+      <w:r>
+        <w:rPr>
+          <w:b/>
+        </w:rPr>
+        <w:t xml:space="preserve">Singleton: </w:t>
+      </w:r>
+      <w:r>
+        <w:t>instancia única es un patrón de diseño que permite restringir la creación de objetos pertenecientes a una clase o el valor de un tipo a un único objeto. Su intención consiste en garantizar que una clase sólo tenga una instancia y proporcionar un punto de acceso global a ella.</w:t>
+      </w:r>
+    </w:p>
+    <w:p>
+      <w:pPr>
+        <w:ind w:left="1080"/>
+        <w:jc w:val="both"/>
+        <w:rPr>
+          <w:b/>
+        </w:rPr>
+      </w:pPr>
+    </w:p>
+    <w:p>
+      <w:pPr>
+        <w:pStyle w:val="Prrafodelista"/>
+        <w:numPr>
+          <w:ilvl w:val="0"/>
+          <w:numId w:val="22"/>
+        </w:numPr>
+        <w:jc w:val="both"/>
+        <w:rPr>
+          <w:b/>
+        </w:rPr>
+      </w:pPr>
+      <w:r>
+        <w:rPr>
+          <w:b/>
+        </w:rPr>
+        <w:t>Constantes</w:t>
+      </w:r>
+    </w:p>
+    <w:p>
+      <w:pPr>
+        <w:pStyle w:val="Prrafodelista"/>
+        <w:numPr>
+          <w:ilvl w:val="1"/>
+          <w:numId w:val="33"/>
+        </w:numPr>
+        <w:jc w:val="both"/>
+        <w:rPr>
+          <w:shd w:val="clear" w:color="auto" w:fill="FFFFFF"/>
+        </w:rPr>
+      </w:pPr>
+      <w:r>
+        <w:rPr>
+          <w:b/>
+        </w:rPr>
+        <w:t>Constante:</w:t>
+      </w:r>
+      <w:r>
+        <w:t xml:space="preserve"> E</w:t>
+      </w:r>
+      <w:r>
+        <w:rPr>
+          <w:shd w:val="clear" w:color="auto" w:fill="FFFFFF"/>
+        </w:rPr>
+        <w:t>s un valor que no puede ser alterado/modificado durante la ejecución de un programa, únicamente puede ser leído.</w:t>
+      </w:r>
+    </w:p>
+    <w:p>
+      <w:pPr>
+        <w:pStyle w:val="Prrafodelista"/>
+        <w:numPr>
+          <w:ilvl w:val="1"/>
+          <w:numId w:val="33"/>
+        </w:numPr>
+        <w:jc w:val="both"/>
+        <w:rPr>
+          <w:shd w:val="clear" w:color="auto" w:fill="FFFFFF"/>
+        </w:rPr>
+      </w:pPr>
+      <w:r>
+        <w:rPr>
+          <w:b/>
+          <w:shd w:val="clear" w:color="auto" w:fill="FFFFFF"/>
+        </w:rPr>
+        <w:t xml:space="preserve">Variables discretas: </w:t>
+      </w:r>
+      <w:r>
+        <w:t>es una variable que no puede tomar algunos valores dentro de un mínimo conjunto numerable, quiere decir, no acepta cualquier valor</w:t>
+      </w:r>
+      <w:r>
+        <w:t>, sea programáticamente o contextualmente.</w:t>
+      </w:r>
+    </w:p>
+    <w:p>
+      <w:pPr>
+        <w:pStyle w:val="Prrafodelista"/>
+        <w:numPr>
+          <w:ilvl w:val="1"/>
+          <w:numId w:val="33"/>
+        </w:numPr>
+        <w:jc w:val="both"/>
+        <w:rPr>
+          <w:shd w:val="clear" w:color="auto" w:fill="FFFFFF"/>
+        </w:rPr>
+      </w:pPr>
+      <w:r>
+        <w:rPr>
+          <w:b/>
+          <w:shd w:val="clear" w:color="auto" w:fill="FFFFFF"/>
+        </w:rPr>
+        <w:t>Expresiones regulares:</w:t>
+      </w:r>
+      <w:r>
+        <w:rPr>
+          <w:shd w:val="clear" w:color="auto" w:fill="FFFFFF"/>
+        </w:rPr>
+        <w:t xml:space="preserve"> </w:t>
+      </w:r>
+      <w:r>
+        <w:t>es una secuencia de </w:t>
+      </w:r>
+      <w:hyperlink r:id="rId128" w:tooltip="Carácter (tipo de dato)" w:history="1">
+        <w:r>
+          <w:t>caracteres</w:t>
+        </w:r>
+      </w:hyperlink>
+      <w:r>
+        <w:t> que forma un patrón de búsqueda, principalmente utilizada para la </w:t>
+      </w:r>
+      <w:hyperlink r:id="rId129" w:tooltip="Búsqueda de patrones" w:history="1">
+        <w:r>
+          <w:t>búsqueda de patrones</w:t>
+        </w:r>
+      </w:hyperlink>
+      <w:r>
+        <w:t> de cadenas de caracteres u operaciones de sustituciones</w:t>
+      </w:r>
+      <w:r>
+        <w:t>.</w:t>
+      </w:r>
+    </w:p>
+    <w:p>
+      <w:pPr>
+        <w:pStyle w:val="Prrafodelista"/>
+        <w:numPr>
+          <w:ilvl w:val="1"/>
+          <w:numId w:val="33"/>
+        </w:numPr>
+        <w:jc w:val="both"/>
+        <w:rPr>
+          <w:shd w:val="clear" w:color="auto" w:fill="FFFFFF"/>
+        </w:rPr>
+      </w:pPr>
+      <w:r>
+        <w:rPr>
+          <w:b/>
+          <w:shd w:val="clear" w:color="auto" w:fill="FFFFFF"/>
+        </w:rPr>
+        <w:t>SQL:</w:t>
+      </w:r>
+      <w:r>
+        <w:rPr>
+          <w:shd w:val="clear" w:color="auto" w:fill="FFFFFF"/>
+        </w:rPr>
+        <w:t xml:space="preserve"> </w:t>
+      </w:r>
+      <w:r>
+        <w:t>es un lenguaje específico del dominio que da acceso a un sistema de gestión de bases de datos relacionales que permite especificar diversos tipos de operaciones en ellos.</w:t>
+      </w:r>
+    </w:p>
+    <w:p>
+      <w:pPr>
+        <w:pStyle w:val="Prrafodelista"/>
+        <w:numPr>
+          <w:ilvl w:val="0"/>
+          <w:numId w:val="22"/>
+        </w:numPr>
+        <w:jc w:val="both"/>
+        <w:rPr>
+          <w:b/>
+          <w:shd w:val="clear" w:color="auto" w:fill="FFFFFF"/>
+        </w:rPr>
+      </w:pPr>
+      <w:r>
+        <w:rPr>
+          <w:b/>
+          <w:shd w:val="clear" w:color="auto" w:fill="FFFFFF"/>
+        </w:rPr>
+        <w:t>XML</w:t>
+      </w:r>
+    </w:p>
+    <w:p>
+      <w:pPr>
+        <w:pStyle w:val="Prrafodelista"/>
+        <w:numPr>
+          <w:ilvl w:val="1"/>
+          <w:numId w:val="34"/>
+        </w:numPr>
+        <w:jc w:val="both"/>
+      </w:pPr>
+      <w:r>
+        <w:rPr>
+          <w:b/>
+        </w:rPr>
+        <w:t>XML:</w:t>
+      </w:r>
+      <w:r>
+        <w:t xml:space="preserve"> </w:t>
+      </w:r>
+      <w:r>
+        <w:t xml:space="preserve">es </w:t>
+      </w:r>
+      <w:proofErr w:type="gramStart"/>
+      <w:r>
+        <w:t>un</w:t>
+      </w:r>
+      <w:proofErr w:type="gramEnd"/>
+      <w:r>
+        <w:t xml:space="preserve"> meta-lenguaje que permite definir lenguajes de marcas utilizado para almacenar datos en forma legible.</w:t>
+      </w:r>
+    </w:p>
+    <w:p>
+      <w:pPr>
+        <w:pStyle w:val="Prrafodelista"/>
+        <w:numPr>
+          <w:ilvl w:val="1"/>
+          <w:numId w:val="34"/>
+        </w:numPr>
+        <w:jc w:val="both"/>
+        <w:rPr>
+          <w:b/>
+        </w:rPr>
+      </w:pPr>
+      <w:proofErr w:type="spellStart"/>
+      <w:r>
+        <w:rPr>
+          <w:b/>
+        </w:rPr>
+        <w:t>Commit</w:t>
+      </w:r>
+      <w:proofErr w:type="spellEnd"/>
+      <w:r>
+        <w:rPr>
+          <w:b/>
+        </w:rPr>
+        <w:t>:</w:t>
+      </w:r>
+      <w:r>
+        <w:rPr>
+          <w:b/>
+        </w:rPr>
+        <w:t xml:space="preserve"> </w:t>
+      </w:r>
+      <w:r>
+        <w:t>Confirmación de una transacción.</w:t>
+      </w:r>
+    </w:p>
+    <w:p>
+      <w:pPr>
+        <w:pStyle w:val="Prrafodelista"/>
+        <w:numPr>
+          <w:ilvl w:val="1"/>
+          <w:numId w:val="34"/>
+        </w:numPr>
+        <w:jc w:val="both"/>
+      </w:pPr>
+      <w:r>
+        <w:rPr>
+          <w:b/>
+        </w:rPr>
+        <w:t>Log:</w:t>
+      </w:r>
+      <w:r>
+        <w:t xml:space="preserve"> se usa el término log, historial de log o registro a la grabación secuencial en un archivo o en una base de datos de todos los acontecimientos (eventos o acciones) que afectan a un proceso particular (aplicación, actividad de una red informática, etc.). (</w:t>
+      </w:r>
+      <w:proofErr w:type="spellStart"/>
+      <w:r>
+        <w:t>Waooo</w:t>
+      </w:r>
+      <w:proofErr w:type="spellEnd"/>
+      <w:r>
+        <w:t>, me gustan esas definiciones</w:t>
+      </w:r>
+      <w:proofErr w:type="gramStart"/>
+      <w:r>
+        <w:t>!</w:t>
+      </w:r>
+      <w:proofErr w:type="gramEnd"/>
+      <w:r>
+        <w:t>)</w:t>
+      </w:r>
+      <w:r>
+        <w:t>.</w:t>
+      </w:r>
+    </w:p>
+    <w:p>
+      <w:pPr>
+        <w:pStyle w:val="Prrafodelista"/>
+        <w:numPr>
+          <w:ilvl w:val="1"/>
+          <w:numId w:val="34"/>
+        </w:numPr>
+        <w:jc w:val="both"/>
+        <w:rPr>
+          <w:b/>
+        </w:rPr>
+      </w:pPr>
+      <w:r>
+        <w:rPr>
+          <w:b/>
+        </w:rPr>
+        <w:t>Default:</w:t>
+      </w:r>
+      <w:r>
+        <w:rPr>
+          <w:b/>
+        </w:rPr>
+        <w:t xml:space="preserve"> </w:t>
+      </w:r>
+      <w:r>
+        <w:t>es una palabra de origen anglosajón que literalmente quiere decir o alude a hacer algo por defecto o de manera predeterminada</w:t>
+      </w:r>
+      <w:r>
+        <w:t>.</w:t>
+      </w:r>
+    </w:p>
+    <w:p>
+      <w:pPr>
+        <w:pStyle w:val="Prrafodelista"/>
+        <w:numPr>
+          <w:ilvl w:val="1"/>
+          <w:numId w:val="34"/>
+        </w:numPr>
+        <w:jc w:val="both"/>
+        <w:rPr>
+          <w:b/>
+        </w:rPr>
+      </w:pPr>
+      <w:r>
+        <w:rPr>
+          <w:b/>
+        </w:rPr>
+        <w:t xml:space="preserve">Nulo: </w:t>
+      </w:r>
+      <w:r>
+        <w:t>Inexistente, que no ocurre</w:t>
+      </w:r>
+      <w:r>
+        <w:rPr>
+          <w:rFonts w:ascii="Arial" w:hAnsi="Arial" w:cs="Arial"/>
+          <w:color w:val="222222"/>
+          <w:sz w:val="21"/>
+          <w:szCs w:val="21"/>
+          <w:shd w:val="clear" w:color="auto" w:fill="FFFFFF"/>
+        </w:rPr>
+        <w:t>.</w:t>
+      </w:r>
+    </w:p>
+    <w:p>
+      <w:pPr>
+        <w:pStyle w:val="Prrafodelista"/>
+        <w:numPr>
+          <w:ilvl w:val="1"/>
+          <w:numId w:val="34"/>
+        </w:numPr>
+        <w:jc w:val="both"/>
+        <w:rPr>
+          <w:b/>
+        </w:rPr>
+      </w:pPr>
+      <w:r>
+        <w:rPr>
+          <w:b/>
+        </w:rPr>
+        <w:t xml:space="preserve">Driver: </w:t>
+      </w:r>
+      <w:r>
+        <w:t>controlador de dispositivo, software realizado para controlar o simplemente conectarse un dispositivo ajeno.</w:t>
+      </w:r>
+    </w:p>
+    <w:p>
+      <w:pPr>
+        <w:pStyle w:val="Prrafodelista"/>
+        <w:numPr>
+          <w:ilvl w:val="1"/>
+          <w:numId w:val="34"/>
+        </w:numPr>
+        <w:jc w:val="both"/>
+        <w:rPr>
+          <w:b/>
+        </w:rPr>
+      </w:pPr>
+      <w:r>
+        <w:rPr>
+          <w:b/>
+        </w:rPr>
+        <w:t xml:space="preserve">Flag: </w:t>
+      </w:r>
+      <w:r>
+        <w:t>se refiere a uno o más bits que se utilizan para almacenar un valor binario o código que tiene asignado un significado.</w:t>
+      </w:r>
+    </w:p>
+    <w:p>
+      <w:pPr>
+        <w:jc w:val="both"/>
+        <w:rPr>
+          <w:sz w:val="72"/>
+          <w:szCs w:val="72"/>
+        </w:rPr>
+      </w:pPr>
+      <w:r>
+        <w:rPr>
+          <w:sz w:val="72"/>
+          <w:szCs w:val="72"/>
+        </w:rPr>
+        <w:lastRenderedPageBreak/>
+        <w:t>FIN TEORICO</w:t>
+      </w:r>
+    </w:p>
+    <w:p>
+      <w:pPr>
+        <w:jc w:val="both"/>
+        <w:rPr>
+          <w:sz w:val="72"/>
+          <w:szCs w:val="72"/>
+        </w:rPr>
+      </w:pPr>
+    </w:p>
+    <w:p>
+      <w:pPr>
+        <w:pStyle w:val="Ttulo1"/>
+      </w:pPr>
+      <w:r>
+        <w:t>Instalación y pruebas de SPL.</w:t>
+      </w:r>
+    </w:p>
+    <w:p/>
+    <w:p>
+      <w:pPr>
+        <w:jc w:val="both"/>
+      </w:pPr>
+      <w:r>
+        <w:t xml:space="preserve">Pero por supuesto que existen unos ejemplos y un </w:t>
+      </w:r>
+      <w:r>
+        <w:rPr>
+          <w:b/>
+        </w:rPr>
+        <w:t>JAR</w:t>
+      </w:r>
+      <w:r>
+        <w:rPr>
+          <w:b/>
+        </w:rPr>
+        <w:t xml:space="preserve"> </w:t>
+      </w:r>
+      <w:r>
+        <w:t xml:space="preserve">predeterminado con todas las pruebas unitarias correspondientes (no solo existe el </w:t>
+      </w:r>
+      <w:r>
+        <w:rPr>
+          <w:b/>
+        </w:rPr>
+        <w:t>JAR</w:t>
+      </w:r>
+      <w:r>
+        <w:rPr>
+          <w:b/>
+        </w:rPr>
+        <w:t xml:space="preserve">, </w:t>
+      </w:r>
+      <w:r>
+        <w:t>también está todo el código fuente)</w:t>
+      </w:r>
+      <w:r>
+        <w:t>.</w:t>
+      </w:r>
+    </w:p>
+    <w:p>
+      <w:pPr>
+        <w:jc w:val="both"/>
+      </w:pPr>
+      <w:r>
+        <w:t>Vamos brevemente a explicar cómo está construido nuestro cliente.</w:t>
+      </w:r>
+    </w:p>
+    <w:p>
+      <w:pPr>
+        <w:jc w:val="both"/>
+      </w:pPr>
+    </w:p>
+    <w:p>
+      <w:pPr>
+        <w:jc w:val="both"/>
+      </w:pPr>
+      <w:r>
+        <w:t xml:space="preserve">Contiene </w:t>
+      </w:r>
+      <w:r>
+        <w:rPr>
+          <w:b/>
+        </w:rPr>
+        <w:t xml:space="preserve">3 </w:t>
+      </w:r>
+      <w:r>
+        <w:t>paquetes, los cuales van a ser descritos.</w:t>
+      </w:r>
+    </w:p>
+    <w:p>
+      <w:pPr>
+        <w:pStyle w:val="Prrafodelista"/>
+        <w:numPr>
+          <w:ilvl w:val="0"/>
+          <w:numId w:val="35"/>
+        </w:numPr>
+        <w:jc w:val="both"/>
+        <w:rPr>
+          <w:b/>
+        </w:rPr>
+      </w:pPr>
+      <w:proofErr w:type="spellStart"/>
+      <w:r>
+        <w:rPr>
+          <w:b/>
+        </w:rPr>
+        <w:t>Dbobject</w:t>
+      </w:r>
+      <w:proofErr w:type="spellEnd"/>
+      <w:r>
+        <w:rPr>
+          <w:b/>
+        </w:rPr>
+        <w:t>:</w:t>
+      </w:r>
+      <w:r>
+        <w:rPr>
+          <w:b/>
+        </w:rPr>
+        <w:t xml:space="preserve"> </w:t>
+      </w:r>
+      <w:r>
+        <w:t xml:space="preserve">Este paquete contiene todos los elementos con los que queremos comunicarnos por medio de SPL </w:t>
+      </w:r>
+      <w:r>
+        <w:rPr>
+          <w:b/>
+        </w:rPr>
+        <w:t xml:space="preserve">QUE NO SEAN </w:t>
+      </w:r>
+      <w:r>
+        <w:t>tablas (Funciones, procedimientos)</w:t>
+      </w:r>
+    </w:p>
+    <w:p>
+      <w:pPr>
+        <w:pStyle w:val="Prrafodelista"/>
+        <w:numPr>
+          <w:ilvl w:val="0"/>
+          <w:numId w:val="35"/>
+        </w:numPr>
+        <w:jc w:val="both"/>
+        <w:rPr>
+          <w:b/>
+        </w:rPr>
+      </w:pPr>
+      <w:r>
+        <w:rPr>
+          <w:b/>
+        </w:rPr>
+        <w:t xml:space="preserve">Entidades: </w:t>
+      </w:r>
+      <w:r>
+        <w:t>Este paquete encapsula todas las tablas con las que queremos relacionarnos por medio de SPL.</w:t>
+      </w:r>
+    </w:p>
+    <w:p>
+      <w:pPr>
+        <w:pStyle w:val="Prrafodelista"/>
+        <w:numPr>
+          <w:ilvl w:val="0"/>
+          <w:numId w:val="35"/>
+        </w:numPr>
+        <w:jc w:val="both"/>
+        <w:rPr>
+          <w:b/>
+        </w:rPr>
+      </w:pPr>
+      <w:proofErr w:type="spellStart"/>
+      <w:r>
+        <w:rPr>
+          <w:b/>
+        </w:rPr>
+        <w:t>Main</w:t>
+      </w:r>
+      <w:proofErr w:type="spellEnd"/>
+      <w:r>
+        <w:rPr>
+          <w:b/>
+        </w:rPr>
+        <w:t xml:space="preserve">: </w:t>
+      </w:r>
+      <w:r>
+        <w:t xml:space="preserve">clase donde encontramos nuestro </w:t>
+      </w:r>
+      <w:proofErr w:type="spellStart"/>
+      <w:r>
+        <w:rPr>
+          <w:b/>
+        </w:rPr>
+        <w:t>public</w:t>
+      </w:r>
+      <w:proofErr w:type="spellEnd"/>
+      <w:r>
+        <w:rPr>
+          <w:b/>
+        </w:rPr>
+        <w:t xml:space="preserve"> </w:t>
+      </w:r>
+      <w:proofErr w:type="spellStart"/>
+      <w:r>
+        <w:rPr>
+          <w:b/>
+        </w:rPr>
+        <w:t>static</w:t>
+      </w:r>
+      <w:proofErr w:type="spellEnd"/>
+      <w:r>
+        <w:rPr>
+          <w:b/>
+        </w:rPr>
+        <w:t xml:space="preserve"> </w:t>
+      </w:r>
+      <w:proofErr w:type="spellStart"/>
+      <w:r>
+        <w:rPr>
+          <w:b/>
+        </w:rPr>
+        <w:t>void</w:t>
+      </w:r>
+      <w:proofErr w:type="spellEnd"/>
+      <w:r>
+        <w:rPr>
+          <w:b/>
+        </w:rPr>
+        <w:t xml:space="preserve"> </w:t>
+      </w:r>
+      <w:proofErr w:type="spellStart"/>
+      <w:r>
+        <w:rPr>
+          <w:b/>
+        </w:rPr>
+        <w:t>main</w:t>
+      </w:r>
+      <w:proofErr w:type="spellEnd"/>
+      <w:r>
+        <w:rPr>
+          <w:b/>
+        </w:rPr>
+        <w:t xml:space="preserve"> </w:t>
+      </w:r>
+      <w:r>
+        <w:t>o mejor conocido como inicio de programa en JAVA.</w:t>
+      </w:r>
+    </w:p>
+    <w:p>
+      <w:pPr>
+        <w:jc w:val="both"/>
+        <w:rPr>
+          <w:b/>
+        </w:rPr>
+      </w:pPr>
+    </w:p>
+    <w:p>
+      <w:pPr>
+        <w:jc w:val="both"/>
+      </w:pPr>
+      <w:r>
+        <w:t xml:space="preserve">Ahora vamos a guiarlos a </w:t>
+      </w:r>
+      <w:r>
+        <w:t>cómo</w:t>
+      </w:r>
+      <w:r>
+        <w:t xml:space="preserve"> deben hacer la prueba completa.</w:t>
+      </w:r>
+    </w:p>
+    <w:p>
+      <w:pPr>
+        <w:jc w:val="both"/>
+      </w:pPr>
+    </w:p>
+    <w:p>
+      <w:pPr>
+        <w:jc w:val="both"/>
+        <w:rPr>
+          <w:b/>
+        </w:rPr>
+      </w:pPr>
+      <w:r>
+        <w:t>En primera instancia</w:t>
+      </w:r>
+      <w:r>
+        <w:rPr>
+          <w:b/>
+        </w:rPr>
+        <w:t xml:space="preserve"> </w:t>
+      </w:r>
+      <w:r>
+        <w:t xml:space="preserve">la única dependencia (y para serles sincero fue porque yo lo </w:t>
+      </w:r>
+      <w:proofErr w:type="spellStart"/>
+      <w:r>
+        <w:t>decidi</w:t>
+      </w:r>
+      <w:proofErr w:type="spellEnd"/>
+      <w:r>
+        <w:t xml:space="preserve"> </w:t>
+      </w:r>
+      <w:proofErr w:type="spellStart"/>
+      <w:r>
+        <w:t>asi</w:t>
+      </w:r>
+      <w:proofErr w:type="spellEnd"/>
+      <w:r>
+        <w:t xml:space="preserve">, fue por simple gusto) las pruebas se realizaron en 4 </w:t>
+      </w:r>
+      <w:proofErr w:type="spellStart"/>
+      <w:r>
+        <w:rPr>
+          <w:b/>
+        </w:rPr>
+        <w:t>dbms</w:t>
+      </w:r>
+      <w:proofErr w:type="spellEnd"/>
+      <w:r>
+        <w:rPr>
+          <w:b/>
+        </w:rPr>
+        <w:t xml:space="preserve"> </w:t>
+      </w:r>
+      <w:r>
+        <w:t xml:space="preserve">(SQL SERVER, ORACLE, MYSQL, Y </w:t>
+      </w:r>
+      <w:r>
+        <w:rPr>
+          <w:b/>
+        </w:rPr>
+        <w:t>POSTGRE)</w:t>
+      </w:r>
+    </w:p>
+    <w:p>
+      <w:pPr>
+        <w:jc w:val="both"/>
+      </w:pPr>
+      <w:r>
+        <w:t xml:space="preserve">Me imagino que ya se imaginaron que </w:t>
+      </w:r>
+      <w:proofErr w:type="spellStart"/>
+      <w:r>
+        <w:rPr>
+          <w:b/>
+        </w:rPr>
+        <w:t>dbms</w:t>
+      </w:r>
+      <w:proofErr w:type="spellEnd"/>
+      <w:r>
+        <w:rPr>
+          <w:b/>
+        </w:rPr>
+        <w:t xml:space="preserve"> </w:t>
+      </w:r>
+      <w:r>
+        <w:t xml:space="preserve">es mi Wikipedia. </w:t>
+      </w:r>
+    </w:p>
+    <w:p>
+      <w:pPr>
+        <w:jc w:val="both"/>
+        <w:rPr>
+          <w:b/>
+        </w:rPr>
+      </w:pPr>
+      <w:r>
+        <w:t xml:space="preserve">Las pruebas que se encuentran de aquí en adelante fueron adelantadas con </w:t>
+      </w:r>
+      <w:r>
+        <w:rPr>
+          <w:b/>
+        </w:rPr>
+        <w:t xml:space="preserve">PostgreSQL 9.6 </w:t>
+      </w:r>
+      <w:r>
+        <w:t xml:space="preserve">con el cliente </w:t>
+      </w:r>
+      <w:r>
+        <w:rPr>
+          <w:b/>
+        </w:rPr>
+        <w:t>PGADMIN 4.</w:t>
+      </w:r>
+    </w:p>
+    <w:p>
+      <w:pPr>
+        <w:jc w:val="both"/>
+        <w:rPr>
+          <w:b/>
+        </w:rPr>
+      </w:pPr>
+    </w:p>
+    <w:p>
+      <w:pPr>
+        <w:jc w:val="both"/>
+      </w:pPr>
+    </w:p>
+    <w:p>
+      <w:pPr>
+        <w:jc w:val="both"/>
       </w:pPr>
     </w:p>
     <w:p>
@@ -21879,10 +22131,10 @@
         </w:rPr>
         <w:lastRenderedPageBreak/>
         <w:drawing>
-          <wp:inline distT="0" distB="0" distL="0" distR="0" wp14:anchorId="7813CBDD" wp14:editId="290F0094">
-            <wp:extent cx="1000125" cy="771525"/>
-            <wp:effectExtent l="0" t="0" r="9525" b="9525"/>
-            <wp:docPr id="56" name="Imagen 56"/>
+          <wp:inline distT="0" distB="0" distL="0" distR="0" wp14:anchorId="449CE185" wp14:editId="326E3F88">
+            <wp:extent cx="5612130" cy="3144520"/>
+            <wp:effectExtent l="0" t="0" r="7620" b="0"/>
+            <wp:docPr id="47" name="Imagen 47"/>
             <wp:cNvGraphicFramePr>
               <a:graphicFrameLocks xmlns:a="http://schemas.openxmlformats.org/drawingml/2006/main" noChangeAspect="1"/>
             </wp:cNvGraphicFramePr>
@@ -21902,6 +22154,238 @@
                   <pic:spPr>
                     <a:xfrm>
                       <a:off x="0" y="0"/>
+                      <a:ext cx="5612130" cy="3144520"/>
+                    </a:xfrm>
+                    <a:prstGeom prst="rect">
+                      <a:avLst/>
+                    </a:prstGeom>
+                  </pic:spPr>
+                </pic:pic>
+              </a:graphicData>
+            </a:graphic>
+          </wp:inline>
+        </w:drawing>
+      </w:r>
+    </w:p>
+    <w:p>
+      <w:pPr>
+        <w:jc w:val="both"/>
+        <w:rPr>
+          <w:b/>
+          <w:i/>
+        </w:rPr>
+      </w:pPr>
+      <w:r>
+        <w:rPr>
+          <w:b/>
+          <w:i/>
+        </w:rPr>
+        <w:t>Imagen 88.  Versión PGAdmin pruebas de SPL.</w:t>
+      </w:r>
+    </w:p>
+    <w:p>
+      <w:pPr>
+        <w:jc w:val="both"/>
+        <w:rPr>
+          <w:b/>
+          <w:i/>
+        </w:rPr>
+      </w:pPr>
+    </w:p>
+    <w:p>
+      <w:pPr>
+        <w:jc w:val="both"/>
+      </w:pPr>
+    </w:p>
+    <w:p>
+      <w:pPr>
+        <w:jc w:val="both"/>
+        <w:rPr>
+          <w:b/>
+        </w:rPr>
+      </w:pPr>
+      <w:r>
+        <w:t xml:space="preserve">Y así mismo la versión de </w:t>
+      </w:r>
+      <w:r>
+        <w:rPr>
+          <w:b/>
+        </w:rPr>
+        <w:t>PostgreSQL.</w:t>
+      </w:r>
+    </w:p>
+    <w:p>
+      <w:pPr>
+        <w:jc w:val="both"/>
+        <w:rPr>
+          <w:b/>
+        </w:rPr>
+      </w:pPr>
+    </w:p>
+    <w:p>
+      <w:pPr>
+        <w:jc w:val="both"/>
+        <w:rPr>
+          <w:b/>
+        </w:rPr>
+      </w:pPr>
+      <w:r>
+        <w:rPr>
+          <w:noProof/>
+          <w:lang w:eastAsia="es-CO"/>
+        </w:rPr>
+        <w:drawing>
+          <wp:inline distT="0" distB="0" distL="0" distR="0" wp14:anchorId="53FDA1B3" wp14:editId="2EEBE6A1">
+            <wp:extent cx="1266825" cy="228600"/>
+            <wp:effectExtent l="0" t="0" r="9525" b="0"/>
+            <wp:docPr id="50" name="Imagen 50"/>
+            <wp:cNvGraphicFramePr>
+              <a:graphicFrameLocks xmlns:a="http://schemas.openxmlformats.org/drawingml/2006/main" noChangeAspect="1"/>
+            </wp:cNvGraphicFramePr>
+            <a:graphic xmlns:a="http://schemas.openxmlformats.org/drawingml/2006/main">
+              <a:graphicData uri="http://schemas.openxmlformats.org/drawingml/2006/picture">
+                <pic:pic xmlns:pic="http://schemas.openxmlformats.org/drawingml/2006/picture">
+                  <pic:nvPicPr>
+                    <pic:cNvPr id="0" name=""/>
+                    <pic:cNvPicPr/>
+                  </pic:nvPicPr>
+                  <pic:blipFill>
+                    <a:blip r:embed="rId131"/>
+                    <a:stretch>
+                      <a:fillRect/>
+                    </a:stretch>
+                  </pic:blipFill>
+                  <pic:spPr>
+                    <a:xfrm>
+                      <a:off x="0" y="0"/>
+                      <a:ext cx="1266825" cy="228600"/>
+                    </a:xfrm>
+                    <a:prstGeom prst="rect">
+                      <a:avLst/>
+                    </a:prstGeom>
+                  </pic:spPr>
+                </pic:pic>
+              </a:graphicData>
+            </a:graphic>
+          </wp:inline>
+        </w:drawing>
+      </w:r>
+    </w:p>
+    <w:p>
+      <w:pPr>
+        <w:jc w:val="both"/>
+        <w:rPr>
+          <w:b/>
+          <w:i/>
+        </w:rPr>
+      </w:pPr>
+      <w:r>
+        <w:rPr>
+          <w:b/>
+          <w:i/>
+        </w:rPr>
+        <w:t>Imagen 89. Instancia postgreSQL 9.6 en PGADMIN 4;</w:t>
+      </w:r>
+    </w:p>
+    <w:p>
+      <w:pPr>
+        <w:jc w:val="both"/>
+      </w:pPr>
+    </w:p>
+    <w:p>
+      <w:pPr>
+        <w:jc w:val="both"/>
+      </w:pPr>
+      <w:r>
+        <w:t>Ahora va lo más discutido, si vas hacer lo que vas hacer, porque no puedo usarlo donde yo quiera</w:t>
+      </w:r>
+      <w:proofErr w:type="gramStart"/>
+      <w:r>
+        <w:t>?</w:t>
+      </w:r>
+      <w:proofErr w:type="gramEnd"/>
+    </w:p>
+    <w:p>
+      <w:pPr>
+        <w:jc w:val="both"/>
+        <w:rPr>
+          <w:b/>
+        </w:rPr>
+      </w:pPr>
+      <w:r>
+        <w:rPr>
+          <w:b/>
+        </w:rPr>
+        <w:t>AMI ME GUSTA POSTGRESQL. Esa es mi única y ultima respuesta.</w:t>
+      </w:r>
+    </w:p>
+    <w:p>
+      <w:pPr>
+        <w:jc w:val="both"/>
+        <w:rPr>
+          <w:b/>
+        </w:rPr>
+      </w:pPr>
+      <w:r>
+        <w:t xml:space="preserve">Ahora ya con el software previamente instalado, vamos a ir a un pequeño archivo que viene adjunto en el cliente, llamado </w:t>
+      </w:r>
+      <w:r>
+        <w:rPr>
+          <w:b/>
+        </w:rPr>
+        <w:t>SQL_SPL_POSTGRE9.6</w:t>
+      </w:r>
+    </w:p>
+    <w:p>
+      <w:pPr>
+        <w:jc w:val="both"/>
+        <w:rPr>
+          <w:b/>
+        </w:rPr>
+      </w:pPr>
+    </w:p>
+    <w:p>
+      <w:pPr>
+        <w:jc w:val="both"/>
+        <w:rPr>
+          <w:b/>
+        </w:rPr>
+      </w:pPr>
+    </w:p>
+    <w:p>
+      <w:pPr>
+        <w:jc w:val="both"/>
+      </w:pPr>
+      <w:r>
+        <w:rPr>
+          <w:noProof/>
+          <w:lang w:eastAsia="es-CO"/>
+        </w:rPr>
+        <w:lastRenderedPageBreak/>
+        <w:drawing>
+          <wp:inline distT="0" distB="0" distL="0" distR="0" wp14:anchorId="7813CBDD" wp14:editId="290F0094">
+            <wp:extent cx="1000125" cy="771525"/>
+            <wp:effectExtent l="0" t="0" r="9525" b="9525"/>
+            <wp:docPr id="56" name="Imagen 56"/>
+            <wp:cNvGraphicFramePr>
+              <a:graphicFrameLocks xmlns:a="http://schemas.openxmlformats.org/drawingml/2006/main" noChangeAspect="1"/>
+            </wp:cNvGraphicFramePr>
+            <a:graphic xmlns:a="http://schemas.openxmlformats.org/drawingml/2006/main">
+              <a:graphicData uri="http://schemas.openxmlformats.org/drawingml/2006/picture">
+                <pic:pic xmlns:pic="http://schemas.openxmlformats.org/drawingml/2006/picture">
+                  <pic:nvPicPr>
+                    <pic:cNvPr id="0" name=""/>
+                    <pic:cNvPicPr/>
+                  </pic:nvPicPr>
+                  <pic:blipFill>
+                    <a:blip r:embed="rId132"/>
+                    <a:stretch>
+                      <a:fillRect/>
+                    </a:stretch>
+                  </pic:blipFill>
+                  <pic:spPr>
+                    <a:xfrm>
+                      <a:off x="0" y="0"/>
                       <a:ext cx="1000125" cy="771525"/>
                     </a:xfrm>
                     <a:prstGeom prst="rect">
@@ -21993,7 +22477,7 @@
                     <pic:cNvPicPr/>
                   </pic:nvPicPr>
                   <pic:blipFill>
-                    <a:blip r:embed="rId131"/>
+                    <a:blip r:embed="rId133"/>
                     <a:stretch>
                       <a:fillRect/>
                     </a:stretch>
@@ -22346,14 +22830,14 @@
         <v:path o:extrusionok="f" gradientshapeok="t" o:connecttype="rect"/>
         <o:lock v:ext="edit" aspectratio="t"/>
       </v:shapetype>
-      <v:shape id="_x0000_i1054" type="#_x0000_t75" style="width:23.25pt;height:10.5pt;visibility:visible;mso-wrap-style:square" o:bullet="t">
+      <v:shape id="_x0000_i1036" type="#_x0000_t75" style="width:23.25pt;height:10.5pt;visibility:visible;mso-wrap-style:square" o:bullet="t">
         <v:imagedata r:id="rId1" o:title=""/>
       </v:shape>
     </w:pict>
   </w:numPicBullet>
   <w:numPicBullet w:numPicBulletId="1">
     <w:pict>
-      <v:shape id="_x0000_i1055" type="#_x0000_t75" style="width:24pt;height:13.5pt;visibility:visible;mso-wrap-style:square" o:bullet="t">
+      <v:shape id="_x0000_i1037" type="#_x0000_t75" style="width:24pt;height:13.5pt;visibility:visible;mso-wrap-style:square" o:bullet="t">
         <v:imagedata r:id="rId2" o:title=""/>
       </v:shape>
     </w:pict>
@@ -27569,7 +28053,7 @@
 </file>
 
 <file path=customXml/itemProps1.xml><?xml version="1.0" encoding="utf-8"?>
-<ds:datastoreItem xmlns:ds="http://schemas.openxmlformats.org/officeDocument/2006/customXml" ds:itemID="{F88B8F7B-38C4-4A7B-A63A-59C2E06D10FC}">
+<ds:datastoreItem xmlns:ds="http://schemas.openxmlformats.org/officeDocument/2006/customXml" ds:itemID="{755F9A02-5622-4E9D-B7BD-E3E1F6ED00D0}">
   <ds:schemaRefs>
     <ds:schemaRef ds:uri="http://schemas.openxmlformats.org/officeDocument/2006/bibliography"/>
   </ds:schemaRefs>

</xml_diff>